<commit_message>
building function to read all stock prices in NASDAQ
</commit_message>
<xml_diff>
--- a/一根韭菜的定投实验笔记.docx
+++ b/一根韭菜的定投实验笔记.docx
@@ -1,6 +1,6 @@
 
 <file path=word/document.xml><?xml version="1.0" encoding="utf-8"?>
-<w:document xmlns:wpc="http://schemas.microsoft.com/office/word/2010/wordprocessingCanvas" xmlns:cx="http://schemas.microsoft.com/office/drawing/2014/chartex" xmlns:cx1="http://schemas.microsoft.com/office/drawing/2015/9/8/chartex" xmlns:cx2="http://schemas.microsoft.com/office/drawing/2015/10/21/chartex" xmlns:cx3="http://schemas.microsoft.com/office/drawing/2016/5/9/chartex" xmlns:cx4="http://schemas.microsoft.com/office/drawing/2016/5/10/chartex" xmlns:cx5="http://schemas.microsoft.com/office/drawing/2016/5/11/chartex" xmlns:cx6="http://schemas.microsoft.com/office/drawing/2016/5/12/chartex" xmlns:cx7="http://schemas.microsoft.com/office/drawing/2016/5/13/chartex" xmlns:cx8="http://schemas.microsoft.com/office/drawing/2016/5/14/chartex" xmlns:mc="http://schemas.openxmlformats.org/markup-compatibility/2006" xmlns:aink="http://schemas.microsoft.com/office/drawing/2016/ink" xmlns:am3d="http://schemas.microsoft.com/office/drawing/2017/model3d" xmlns:o="urn:schemas-microsoft-com:office:office" xmlns:r="http://schemas.openxmlformats.org/officeDocument/2006/relationships" xmlns:m="http://schemas.openxmlformats.org/officeDocument/2006/math" xmlns:v="urn:schemas-microsoft-com:vml" xmlns:wp14="http://schemas.microsoft.com/office/word/2010/wordprocessingDrawing" xmlns:wp="http://schemas.openxmlformats.org/drawingml/2006/wordprocessingDrawing" xmlns:w10="urn:schemas-microsoft-com:office:word" xmlns:w="http://schemas.openxmlformats.org/wordprocessingml/2006/main" xmlns:w14="http://schemas.microsoft.com/office/word/2010/wordml" xmlns:w15="http://schemas.microsoft.com/office/word/2012/wordml" xmlns:w16cex="http://schemas.microsoft.com/office/word/2018/wordml/cex" xmlns:w16cid="http://schemas.microsoft.com/office/word/2016/wordml/cid" xmlns:w16="http://schemas.microsoft.com/office/word/2018/wordml" xmlns:w16se="http://schemas.microsoft.com/office/word/2015/wordml/symex" xmlns:wpg="http://schemas.microsoft.com/office/word/2010/wordprocessingGroup" xmlns:wpi="http://schemas.microsoft.com/office/word/2010/wordprocessingInk" xmlns:wne="http://schemas.microsoft.com/office/word/2006/wordml" xmlns:wps="http://schemas.microsoft.com/office/word/2010/wordprocessingShape" mc:Ignorable="w14 w15 w16se w16cid w16 w16cex wp14">
+<w:document xmlns:wpc="http://schemas.microsoft.com/office/word/2010/wordprocessingCanvas" xmlns:cx="http://schemas.microsoft.com/office/drawing/2014/chartex" xmlns:cx1="http://schemas.microsoft.com/office/drawing/2015/9/8/chartex" xmlns:cx2="http://schemas.microsoft.com/office/drawing/2015/10/21/chartex" xmlns:cx3="http://schemas.microsoft.com/office/drawing/2016/5/9/chartex" xmlns:cx4="http://schemas.microsoft.com/office/drawing/2016/5/10/chartex" xmlns:cx5="http://schemas.microsoft.com/office/drawing/2016/5/11/chartex" xmlns:cx6="http://schemas.microsoft.com/office/drawing/2016/5/12/chartex" xmlns:cx7="http://schemas.microsoft.com/office/drawing/2016/5/13/chartex" xmlns:cx8="http://schemas.microsoft.com/office/drawing/2016/5/14/chartex" xmlns:mc="http://schemas.openxmlformats.org/markup-compatibility/2006" xmlns:aink="http://schemas.microsoft.com/office/drawing/2016/ink" xmlns:am3d="http://schemas.microsoft.com/office/drawing/2017/model3d" xmlns:o="urn:schemas-microsoft-com:office:office" xmlns:r="http://schemas.openxmlformats.org/officeDocument/2006/relationships" xmlns:m="http://schemas.openxmlformats.org/officeDocument/2006/math" xmlns:v="urn:schemas-microsoft-com:vml" xmlns:wp14="http://schemas.microsoft.com/office/word/2010/wordprocessingDrawing" xmlns:wp="http://schemas.openxmlformats.org/drawingml/2006/wordprocessingDrawing" xmlns:w10="urn:schemas-microsoft-com:office:word" xmlns:w="http://schemas.openxmlformats.org/wordprocessingml/2006/main" xmlns:w14="http://schemas.microsoft.com/office/word/2010/wordml" xmlns:w15="http://schemas.microsoft.com/office/word/2012/wordml" xmlns:w16cex="http://schemas.microsoft.com/office/word/2018/wordml/cex" xmlns:w16cid="http://schemas.microsoft.com/office/word/2016/wordml/cid" xmlns:w16="http://schemas.microsoft.com/office/word/2018/wordml" xmlns:w16sdtdh="http://schemas.microsoft.com/office/word/2020/wordml/sdtdatahash" xmlns:w16se="http://schemas.microsoft.com/office/word/2015/wordml/symex" xmlns:wpg="http://schemas.microsoft.com/office/word/2010/wordprocessingGroup" xmlns:wpi="http://schemas.microsoft.com/office/word/2010/wordprocessingInk" xmlns:wne="http://schemas.microsoft.com/office/word/2006/wordml" xmlns:wps="http://schemas.microsoft.com/office/word/2010/wordprocessingShape" mc:Ignorable="w14 w15 w16se w16cid w16 w16cex w16sdtdh wp14">
   <w:background w:color="404040" w:themeColor="text1" w:themeTint="BF"/>
   <w:body>
     <w:p>
@@ -23,12 +23,10 @@
           <w:sz w:val="56"/>
           <w:szCs w:val="56"/>
         </w:rPr>
-        <w:t>一根韭菜的定投实验笔记</w:t>
-      </w:r>
-    </w:p>
-    <w:p>
-      <w:pPr>
-        <w:jc w:val="right"/>
+        <w:t>一根韭菜</w:t>
+      </w:r>
+      <w:proofErr w:type="gramStart"/>
+      <w:r>
         <w:rPr>
           <w:rFonts w:asciiTheme="majorEastAsia" w:eastAsiaTheme="majorEastAsia" w:hAnsiTheme="majorEastAsia" w:hint="eastAsia"/>
           <w:b/>
@@ -37,11 +35,37 @@
           <w:sz w:val="56"/>
           <w:szCs w:val="56"/>
         </w:rPr>
-      </w:pPr>
-    </w:p>
-    <w:p>
-      <w:pPr>
-        <w:pStyle w:val="a3"/>
+        <w:t>的定投实验</w:t>
+      </w:r>
+      <w:proofErr w:type="gramEnd"/>
+      <w:r>
+        <w:rPr>
+          <w:rFonts w:asciiTheme="majorEastAsia" w:eastAsiaTheme="majorEastAsia" w:hAnsiTheme="majorEastAsia" w:hint="eastAsia"/>
+          <w:b/>
+          <w:bCs/>
+          <w:color w:val="D9D9D9" w:themeColor="background1" w:themeShade="D9"/>
+          <w:sz w:val="56"/>
+          <w:szCs w:val="56"/>
+        </w:rPr>
+        <w:t>笔记</w:t>
+      </w:r>
+    </w:p>
+    <w:p>
+      <w:pPr>
+        <w:jc w:val="right"/>
+        <w:rPr>
+          <w:rFonts w:asciiTheme="majorEastAsia" w:eastAsiaTheme="majorEastAsia" w:hAnsiTheme="majorEastAsia"/>
+          <w:b/>
+          <w:bCs/>
+          <w:color w:val="D9D9D9" w:themeColor="background1" w:themeShade="D9"/>
+          <w:sz w:val="56"/>
+          <w:szCs w:val="56"/>
+        </w:rPr>
+      </w:pPr>
+    </w:p>
+    <w:p>
+      <w:pPr>
+        <w:pStyle w:val="Title"/>
         <w:rPr>
           <w:color w:val="D9D9D9" w:themeColor="background1" w:themeShade="D9"/>
         </w:rPr>
@@ -105,7 +129,27 @@
           <w:sz w:val="32"/>
           <w:szCs w:val="32"/>
         </w:rPr>
-        <w:t>在一个大周期（比特币价格先跌后涨，呈现一个微笑型</w:t>
+        <w:t>在一个大周期（比特</w:t>
+      </w:r>
+      <w:proofErr w:type="gramStart"/>
+      <w:r>
+        <w:rPr>
+          <w:rFonts w:hint="eastAsia"/>
+          <w:color w:val="D9D9D9" w:themeColor="background1" w:themeShade="D9"/>
+          <w:sz w:val="32"/>
+          <w:szCs w:val="32"/>
+        </w:rPr>
+        <w:t>币价格</w:t>
+      </w:r>
+      <w:proofErr w:type="gramEnd"/>
+      <w:r>
+        <w:rPr>
+          <w:rFonts w:hint="eastAsia"/>
+          <w:color w:val="D9D9D9" w:themeColor="background1" w:themeShade="D9"/>
+          <w:sz w:val="32"/>
+          <w:szCs w:val="32"/>
+        </w:rPr>
+        <w:t>先跌后涨，呈现一个微笑型</w:t>
       </w:r>
       <w:r>
         <w:rPr>
@@ -156,20 +200,39 @@
     <w:p>
       <w:pPr>
         <w:rPr>
-          <w:rFonts w:hint="eastAsia"/>
-          <w:color w:val="D9D9D9" w:themeColor="background1" w:themeShade="D9"/>
-          <w:sz w:val="32"/>
-          <w:szCs w:val="32"/>
-        </w:rPr>
-      </w:pPr>
-      <w:r>
-        <w:rPr>
-          <w:rFonts w:hint="eastAsia"/>
-          <w:color w:val="D9D9D9" w:themeColor="background1" w:themeShade="D9"/>
-          <w:sz w:val="32"/>
-          <w:szCs w:val="32"/>
-        </w:rPr>
-        <w:t>多次看到这幅图后，我想进一步了解投资总额与资产净值在其它走势中的变化情况，好奇定投策略在各种各样的走势中如何表现</w:t>
+          <w:color w:val="D9D9D9" w:themeColor="background1" w:themeShade="D9"/>
+          <w:sz w:val="32"/>
+          <w:szCs w:val="32"/>
+        </w:rPr>
+      </w:pPr>
+      <w:r>
+        <w:rPr>
+          <w:rFonts w:hint="eastAsia"/>
+          <w:color w:val="D9D9D9" w:themeColor="background1" w:themeShade="D9"/>
+          <w:sz w:val="32"/>
+          <w:szCs w:val="32"/>
+        </w:rPr>
+        <w:t>多次看到这幅图后，我想进一步了解投资总额与资产净值在其它走势中的变化情况，</w:t>
+      </w:r>
+      <w:proofErr w:type="gramStart"/>
+      <w:r>
+        <w:rPr>
+          <w:rFonts w:hint="eastAsia"/>
+          <w:color w:val="D9D9D9" w:themeColor="background1" w:themeShade="D9"/>
+          <w:sz w:val="32"/>
+          <w:szCs w:val="32"/>
+        </w:rPr>
+        <w:t>好奇定投策略</w:t>
+      </w:r>
+      <w:proofErr w:type="gramEnd"/>
+      <w:r>
+        <w:rPr>
+          <w:rFonts w:hint="eastAsia"/>
+          <w:color w:val="D9D9D9" w:themeColor="background1" w:themeShade="D9"/>
+          <w:sz w:val="32"/>
+          <w:szCs w:val="32"/>
+        </w:rPr>
+        <w:t>在各种各样的走势中如何表现</w:t>
       </w:r>
       <w:r>
         <w:rPr>
@@ -191,17 +254,12 @@
       </w:r>
     </w:p>
     <w:p>
-      <w:pPr>
-        <w:rPr>
-          <w:rFonts w:hint="eastAsia"/>
-        </w:rPr>
-      </w:pPr>
       <w:r>
         <w:rPr>
           <w:noProof/>
         </w:rPr>
         <w:drawing>
-          <wp:inline distT="0" distB="0" distL="0" distR="0">
+          <wp:inline distT="0" distB="0" distL="0" distR="0" wp14:anchorId="6D3FA88F" wp14:editId="3E325B2E">
             <wp:extent cx="5686425" cy="3179101"/>
             <wp:effectExtent l="0" t="0" r="0" b="2540"/>
             <wp:docPr id="1" name="图片 1"/>
@@ -252,15 +310,15 @@
     </w:p>
     <w:p>
       <w:pPr>
-        <w:pStyle w:val="a3"/>
-        <w:rPr>
-          <w:color w:val="D9D9D9" w:themeColor="background1" w:themeShade="D9"/>
-        </w:rPr>
-      </w:pPr>
-    </w:p>
-    <w:p>
-      <w:pPr>
-        <w:pStyle w:val="a3"/>
+        <w:pStyle w:val="Title"/>
+        <w:rPr>
+          <w:color w:val="D9D9D9" w:themeColor="background1" w:themeShade="D9"/>
+        </w:rPr>
+      </w:pPr>
+    </w:p>
+    <w:p>
+      <w:pPr>
+        <w:pStyle w:val="Title"/>
         <w:rPr>
           <w:color w:val="D9D9D9" w:themeColor="background1" w:themeShade="D9"/>
         </w:rPr>
@@ -337,7 +395,47 @@
           <w:sz w:val="32"/>
           <w:szCs w:val="32"/>
         </w:rPr>
-        <w:t>代码生成一段时期的标第价格，假设每周投资一个定值，计算出每周的投资总额及资产净值，最后将价格，投资总额，资产净值</w:t>
+        <w:t>代码生成一段时期的</w:t>
+      </w:r>
+      <w:proofErr w:type="gramStart"/>
+      <w:r>
+        <w:rPr>
+          <w:rFonts w:hint="eastAsia"/>
+          <w:color w:val="D9D9D9" w:themeColor="background1" w:themeShade="D9"/>
+          <w:sz w:val="32"/>
+          <w:szCs w:val="32"/>
+        </w:rPr>
+        <w:t>标第价格</w:t>
+      </w:r>
+      <w:proofErr w:type="gramEnd"/>
+      <w:r>
+        <w:rPr>
+          <w:rFonts w:hint="eastAsia"/>
+          <w:color w:val="D9D9D9" w:themeColor="background1" w:themeShade="D9"/>
+          <w:sz w:val="32"/>
+          <w:szCs w:val="32"/>
+        </w:rPr>
+        <w:t>，假设每</w:t>
+      </w:r>
+      <w:proofErr w:type="gramStart"/>
+      <w:r>
+        <w:rPr>
+          <w:rFonts w:hint="eastAsia"/>
+          <w:color w:val="D9D9D9" w:themeColor="background1" w:themeShade="D9"/>
+          <w:sz w:val="32"/>
+          <w:szCs w:val="32"/>
+        </w:rPr>
+        <w:t>周投资</w:t>
+      </w:r>
+      <w:proofErr w:type="gramEnd"/>
+      <w:r>
+        <w:rPr>
+          <w:rFonts w:hint="eastAsia"/>
+          <w:color w:val="D9D9D9" w:themeColor="background1" w:themeShade="D9"/>
+          <w:sz w:val="32"/>
+          <w:szCs w:val="32"/>
+        </w:rPr>
+        <w:t>一个定值，计算出每周的投资总额及资产净值，最后将价格，投资总额，资产净值</w:t>
       </w:r>
       <w:r>
         <w:rPr>
@@ -422,6 +520,7 @@
           <w:sz w:val="32"/>
           <w:szCs w:val="32"/>
         </w:rPr>
+        <w:lastRenderedPageBreak/>
         <w:t>Python 3.9</w:t>
       </w:r>
     </w:p>
@@ -440,27 +539,26 @@
           <w:sz w:val="32"/>
           <w:szCs w:val="32"/>
         </w:rPr>
-        <w:lastRenderedPageBreak/>
         <w:t>硬件环境：</w:t>
       </w:r>
     </w:p>
     <w:p>
       <w:pPr>
         <w:rPr>
-          <w:rFonts w:hint="eastAsia"/>
-          <w:color w:val="D9D9D9" w:themeColor="background1" w:themeShade="D9"/>
-          <w:sz w:val="32"/>
-          <w:szCs w:val="32"/>
-        </w:rPr>
-      </w:pPr>
-      <w:r>
-        <w:rPr>
+          <w:color w:val="D9D9D9" w:themeColor="background1" w:themeShade="D9"/>
+          <w:sz w:val="32"/>
+          <w:szCs w:val="32"/>
+        </w:rPr>
+      </w:pPr>
+      <w:r>
+        <w:rPr>
+          <w:noProof/>
           <w:color w:val="D9D9D9" w:themeColor="background1" w:themeShade="D9"/>
           <w:sz w:val="32"/>
           <w:szCs w:val="32"/>
         </w:rPr>
         <w:drawing>
-          <wp:inline distT="0" distB="0" distL="0" distR="0" wp14:anchorId="7E0378C2" wp14:editId="41C59770">
+          <wp:inline distT="0" distB="0" distL="0" distR="0" wp14:anchorId="2CE0B679" wp14:editId="43C513BA">
             <wp:extent cx="3457575" cy="1430721"/>
             <wp:effectExtent l="0" t="0" r="0" b="0"/>
             <wp:docPr id="2" name="图片 2"/>
@@ -498,17 +596,18 @@
     </w:p>
     <w:p>
       <w:pPr>
-        <w:pStyle w:val="a3"/>
-        <w:rPr>
-          <w:color w:val="D9D9D9" w:themeColor="background1" w:themeShade="D9"/>
-        </w:rPr>
-      </w:pPr>
-      <w:r>
-        <w:rPr>
+        <w:pStyle w:val="Title"/>
+        <w:rPr>
+          <w:color w:val="D9D9D9" w:themeColor="background1" w:themeShade="D9"/>
+        </w:rPr>
+      </w:pPr>
+      <w:r>
+        <w:rPr>
+          <w:noProof/>
           <w:color w:val="D9D9D9" w:themeColor="background1" w:themeShade="D9"/>
         </w:rPr>
         <w:drawing>
-          <wp:inline distT="0" distB="0" distL="0" distR="0" wp14:anchorId="37B1F43C" wp14:editId="094E5085">
+          <wp:inline distT="0" distB="0" distL="0" distR="0" wp14:anchorId="7A92A341" wp14:editId="668DE8E6">
             <wp:extent cx="3448050" cy="1923462"/>
             <wp:effectExtent l="0" t="0" r="0" b="635"/>
             <wp:docPr id="3" name="图片 3"/>
@@ -546,7 +645,7 @@
     </w:p>
     <w:p>
       <w:pPr>
-        <w:pStyle w:val="a3"/>
+        <w:pStyle w:val="Title"/>
         <w:rPr>
           <w:color w:val="D9D9D9" w:themeColor="background1" w:themeShade="D9"/>
         </w:rPr>
@@ -574,12 +673,32 @@
           <w:sz w:val="32"/>
           <w:szCs w:val="32"/>
         </w:rPr>
-        <w:t>整个过程由三部分组成，每个部分中具体展现了若干个走势，展示在各种浮动中定投策略的结果。每个部分在展示曲线以后，列出了我的观察与思考。</w:t>
-      </w:r>
-    </w:p>
-    <w:p>
-      <w:pPr>
-        <w:pStyle w:val="a5"/>
+        <w:t>整个过程由三部分组成，每个部分中具体展现了若干个走势，展示在各种浮动</w:t>
+      </w:r>
+      <w:proofErr w:type="gramStart"/>
+      <w:r>
+        <w:rPr>
+          <w:rFonts w:hint="eastAsia"/>
+          <w:color w:val="D9D9D9" w:themeColor="background1" w:themeShade="D9"/>
+          <w:sz w:val="32"/>
+          <w:szCs w:val="32"/>
+        </w:rPr>
+        <w:t>中定投策略</w:t>
+      </w:r>
+      <w:proofErr w:type="gramEnd"/>
+      <w:r>
+        <w:rPr>
+          <w:rFonts w:hint="eastAsia"/>
+          <w:color w:val="D9D9D9" w:themeColor="background1" w:themeShade="D9"/>
+          <w:sz w:val="32"/>
+          <w:szCs w:val="32"/>
+        </w:rPr>
+        <w:t>的结果。每个部分在展示曲线以后，列出了我的观察与思考。</w:t>
+      </w:r>
+    </w:p>
+    <w:p>
+      <w:pPr>
+        <w:pStyle w:val="ListParagraph"/>
         <w:numPr>
           <w:ilvl w:val="0"/>
           <w:numId w:val="1"/>
@@ -602,7 +721,7 @@
     </w:p>
     <w:p>
       <w:pPr>
-        <w:pStyle w:val="a5"/>
+        <w:pStyle w:val="ListParagraph"/>
         <w:numPr>
           <w:ilvl w:val="1"/>
           <w:numId w:val="1"/>
@@ -625,7 +744,7 @@
         <mc:AlternateContent>
           <mc:Choice Requires="wpg">
             <w:drawing>
-              <wp:anchor distT="0" distB="0" distL="114300" distR="114300" simplePos="0" relativeHeight="251663360" behindDoc="0" locked="0" layoutInCell="1" allowOverlap="1">
+              <wp:anchor distT="0" distB="0" distL="114300" distR="114300" simplePos="0" relativeHeight="251663360" behindDoc="0" locked="0" layoutInCell="1" allowOverlap="1" wp14:anchorId="6D2CBC28" wp14:editId="683B4D5B">
                 <wp:simplePos x="0" y="0"/>
                 <wp:positionH relativeFrom="margin">
                   <wp:align>left</wp:align>
@@ -807,9 +926,6 @@
                             <w:p>
                               <w:pPr>
                                 <w:spacing w:line="240" w:lineRule="auto"/>
-                                <w:rPr>
-                                  <w:rFonts w:hint="eastAsia"/>
-                                </w:rPr>
                               </w:pPr>
                               <w:r>
                                 <w:rPr>
@@ -836,9 +952,6 @@
                             <w:p>
                               <w:pPr>
                                 <w:spacing w:line="240" w:lineRule="auto"/>
-                                <w:rPr>
-                                  <w:rFonts w:hint="eastAsia"/>
-                                </w:rPr>
                               </w:pPr>
                             </w:p>
                           </w:txbxContent>
@@ -901,10 +1014,7 @@
                                 <w:t>1</w:t>
                               </w:r>
                               <w:r>
-                                <w:t>5</w:t>
-                              </w:r>
-                              <w:r>
-                                <w:t>0</w:t>
+                                <w:t>50</w:t>
                               </w:r>
                             </w:p>
                             <w:p>
@@ -918,10 +1028,7 @@
                                 <w:t>投资总额：</w:t>
                               </w:r>
                               <w:r>
-                                <w:t>7650</w:t>
-                              </w:r>
-                              <w:r>
-                                <w:t xml:space="preserve"> </w:t>
+                                <w:t xml:space="preserve">7650 </w:t>
                               </w:r>
                               <w:r>
                                 <w:rPr>
@@ -936,9 +1043,6 @@
                             <w:p>
                               <w:pPr>
                                 <w:spacing w:line="240" w:lineRule="auto"/>
-                                <w:rPr>
-                                  <w:rFonts w:hint="eastAsia"/>
-                                </w:rPr>
                               </w:pPr>
                               <w:r>
                                 <w:rPr>
@@ -965,9 +1069,6 @@
                             <w:p>
                               <w:pPr>
                                 <w:spacing w:line="240" w:lineRule="auto"/>
-                                <w:rPr>
-                                  <w:rFonts w:hint="eastAsia"/>
-                                </w:rPr>
                               </w:pPr>
                             </w:p>
                           </w:txbxContent>
@@ -984,7 +1085,7 @@
           </mc:Choice>
           <mc:Fallback>
             <w:pict>
-              <v:group id="组合 10" o:spid="_x0000_s1026" style="position:absolute;left:0;text-align:left;margin-left:0;margin-top:29.85pt;width:474.85pt;height:258pt;z-index:251663360;mso-position-horizontal:left;mso-position-horizontal-relative:margin" coordsize="60305,32766" o:gfxdata="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">
+              <v:group w14:anchorId="6D2CBC28" id="组合 10" o:spid="_x0000_s1026" style="position:absolute;left:0;text-align:left;margin-left:0;margin-top:29.85pt;width:474.85pt;height:258pt;z-index:251663360;mso-position-horizontal:left;mso-position-horizontal-relative:margin" coordsize="60305,32766" o:gfxdata="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">
                 <v:shapetype id="_x0000_t75" coordsize="21600,21600" o:spt="75" o:preferrelative="t" path="m@4@5l@4@11@9@11@9@5xe" filled="f" stroked="f">
                   <v:stroke joinstyle="miter"/>
                   <v:formulas>
@@ -1075,9 +1176,6 @@
                       <w:p>
                         <w:pPr>
                           <w:spacing w:line="240" w:lineRule="auto"/>
-                          <w:rPr>
-                            <w:rFonts w:hint="eastAsia"/>
-                          </w:rPr>
                         </w:pPr>
                         <w:r>
                           <w:rPr>
@@ -1104,9 +1202,6 @@
                       <w:p>
                         <w:pPr>
                           <w:spacing w:line="240" w:lineRule="auto"/>
-                          <w:rPr>
-                            <w:rFonts w:hint="eastAsia"/>
-                          </w:rPr>
                         </w:pPr>
                       </w:p>
                     </w:txbxContent>
@@ -1138,10 +1233,7 @@
                           <w:t>1</w:t>
                         </w:r>
                         <w:r>
-                          <w:t>5</w:t>
-                        </w:r>
-                        <w:r>
-                          <w:t>0</w:t>
+                          <w:t>50</w:t>
                         </w:r>
                       </w:p>
                       <w:p>
@@ -1155,10 +1247,7 @@
                           <w:t>投资总额：</w:t>
                         </w:r>
                         <w:r>
-                          <w:t>7650</w:t>
-                        </w:r>
-                        <w:r>
-                          <w:t xml:space="preserve"> </w:t>
+                          <w:t xml:space="preserve">7650 </w:t>
                         </w:r>
                         <w:r>
                           <w:rPr>
@@ -1173,9 +1262,6 @@
                       <w:p>
                         <w:pPr>
                           <w:spacing w:line="240" w:lineRule="auto"/>
-                          <w:rPr>
-                            <w:rFonts w:hint="eastAsia"/>
-                          </w:rPr>
                         </w:pPr>
                         <w:r>
                           <w:rPr>
@@ -1202,9 +1288,6 @@
                       <w:p>
                         <w:pPr>
                           <w:spacing w:line="240" w:lineRule="auto"/>
-                          <w:rPr>
-                            <w:rFonts w:hint="eastAsia"/>
-                          </w:rPr>
                         </w:pPr>
                       </w:p>
                     </w:txbxContent>
@@ -1292,7 +1375,6 @@
     <w:p>
       <w:pPr>
         <w:rPr>
-          <w:rFonts w:hint="eastAsia"/>
           <w:color w:val="D9D9D9" w:themeColor="background1" w:themeShade="D9"/>
           <w:sz w:val="32"/>
           <w:szCs w:val="32"/>
@@ -1332,13 +1414,12 @@
           <w:sz w:val="32"/>
           <w:szCs w:val="32"/>
         </w:rPr>
-        <w:lastRenderedPageBreak/>
         <w:t>观察与思考：</w:t>
       </w:r>
     </w:p>
     <w:p>
       <w:pPr>
-        <w:pStyle w:val="a5"/>
+        <w:pStyle w:val="ListParagraph"/>
         <w:numPr>
           <w:ilvl w:val="0"/>
           <w:numId w:val="4"/>
@@ -1474,7 +1555,7 @@
     </w:p>
     <w:p>
       <w:pPr>
-        <w:pStyle w:val="a5"/>
+        <w:pStyle w:val="ListParagraph"/>
         <w:numPr>
           <w:ilvl w:val="0"/>
           <w:numId w:val="4"/>
@@ -1492,7 +1573,27 @@
           <w:sz w:val="32"/>
           <w:szCs w:val="32"/>
         </w:rPr>
-        <w:t>上涨过程中的局部下跌对资产净值的影响很小，换句话讲，定投策略对短期的下跌</w:t>
+        <w:t>上涨过程中的局部下跌对资产净值的影响很小，换句话讲，</w:t>
+      </w:r>
+      <w:proofErr w:type="gramStart"/>
+      <w:r>
+        <w:rPr>
+          <w:rFonts w:hint="eastAsia"/>
+          <w:color w:val="D9D9D9" w:themeColor="background1" w:themeShade="D9"/>
+          <w:sz w:val="32"/>
+          <w:szCs w:val="32"/>
+        </w:rPr>
+        <w:t>定投策略</w:t>
+      </w:r>
+      <w:proofErr w:type="gramEnd"/>
+      <w:r>
+        <w:rPr>
+          <w:rFonts w:hint="eastAsia"/>
+          <w:color w:val="D9D9D9" w:themeColor="background1" w:themeShade="D9"/>
+          <w:sz w:val="32"/>
+          <w:szCs w:val="32"/>
+        </w:rPr>
+        <w:t>对短期的下跌</w:t>
       </w:r>
       <w:r>
         <w:rPr>
@@ -1506,7 +1607,7 @@
     </w:p>
     <w:p>
       <w:pPr>
-        <w:pStyle w:val="a5"/>
+        <w:pStyle w:val="ListParagraph"/>
         <w:numPr>
           <w:ilvl w:val="0"/>
           <w:numId w:val="4"/>
@@ -1564,26 +1665,45 @@
     </w:p>
     <w:p>
       <w:pPr>
-        <w:pStyle w:val="a5"/>
+        <w:pStyle w:val="ListParagraph"/>
         <w:numPr>
           <w:ilvl w:val="0"/>
           <w:numId w:val="4"/>
         </w:numPr>
         <w:rPr>
-          <w:rFonts w:hint="eastAsia"/>
-          <w:color w:val="D9D9D9" w:themeColor="background1" w:themeShade="D9"/>
-          <w:sz w:val="32"/>
-          <w:szCs w:val="32"/>
-        </w:rPr>
-      </w:pPr>
-      <w:r>
-        <w:rPr>
-          <w:rFonts w:hint="eastAsia"/>
-          <w:color w:val="D9D9D9" w:themeColor="background1" w:themeShade="D9"/>
-          <w:sz w:val="32"/>
-          <w:szCs w:val="32"/>
-        </w:rPr>
-        <w:t>由于左右两个标第价格是实验运行时随机生成，结束后价格曲线没有保存，无法重复实验来回答下面的问题</w:t>
+          <w:color w:val="D9D9D9" w:themeColor="background1" w:themeShade="D9"/>
+          <w:sz w:val="32"/>
+          <w:szCs w:val="32"/>
+        </w:rPr>
+      </w:pPr>
+      <w:r>
+        <w:rPr>
+          <w:rFonts w:hint="eastAsia"/>
+          <w:color w:val="D9D9D9" w:themeColor="background1" w:themeShade="D9"/>
+          <w:sz w:val="32"/>
+          <w:szCs w:val="32"/>
+        </w:rPr>
+        <w:t>由于左右两个</w:t>
+      </w:r>
+      <w:proofErr w:type="gramStart"/>
+      <w:r>
+        <w:rPr>
+          <w:rFonts w:hint="eastAsia"/>
+          <w:color w:val="D9D9D9" w:themeColor="background1" w:themeShade="D9"/>
+          <w:sz w:val="32"/>
+          <w:szCs w:val="32"/>
+        </w:rPr>
+        <w:t>标第价格</w:t>
+      </w:r>
+      <w:proofErr w:type="gramEnd"/>
+      <w:r>
+        <w:rPr>
+          <w:rFonts w:hint="eastAsia"/>
+          <w:color w:val="D9D9D9" w:themeColor="background1" w:themeShade="D9"/>
+          <w:sz w:val="32"/>
+          <w:szCs w:val="32"/>
+        </w:rPr>
+        <w:t>是实验运行时随机生成，结束后价格曲线没有保存，无法重复实验来回答下面的问题</w:t>
       </w:r>
       <w:r>
         <w:rPr>
@@ -1597,7 +1717,7 @@
     </w:p>
     <w:p>
       <w:pPr>
-        <w:pStyle w:val="a5"/>
+        <w:pStyle w:val="ListParagraph"/>
         <w:numPr>
           <w:ilvl w:val="1"/>
           <w:numId w:val="4"/>
@@ -1615,8 +1735,39 @@
           <w:sz w:val="32"/>
           <w:szCs w:val="32"/>
         </w:rPr>
-        <w:t>如果微调定投价格，每周定投</w:t>
-      </w:r>
+        <w:t>如果</w:t>
+      </w:r>
+      <w:proofErr w:type="gramStart"/>
+      <w:r>
+        <w:rPr>
+          <w:rFonts w:hint="eastAsia"/>
+          <w:color w:val="D9D9D9" w:themeColor="background1" w:themeShade="D9"/>
+          <w:sz w:val="32"/>
+          <w:szCs w:val="32"/>
+        </w:rPr>
+        <w:t>微调定投价格</w:t>
+      </w:r>
+      <w:proofErr w:type="gramEnd"/>
+      <w:r>
+        <w:rPr>
+          <w:rFonts w:hint="eastAsia"/>
+          <w:color w:val="D9D9D9" w:themeColor="background1" w:themeShade="D9"/>
+          <w:sz w:val="32"/>
+          <w:szCs w:val="32"/>
+        </w:rPr>
+        <w:t>，每</w:t>
+      </w:r>
+      <w:proofErr w:type="gramStart"/>
+      <w:r>
+        <w:rPr>
+          <w:rFonts w:hint="eastAsia"/>
+          <w:color w:val="D9D9D9" w:themeColor="background1" w:themeShade="D9"/>
+          <w:sz w:val="32"/>
+          <w:szCs w:val="32"/>
+        </w:rPr>
+        <w:t>周定投</w:t>
+      </w:r>
+      <w:proofErr w:type="gramEnd"/>
       <w:r>
         <w:rPr>
           <w:rFonts w:hint="eastAsia"/>
@@ -1759,7 +1910,7 @@
     </w:p>
     <w:p>
       <w:pPr>
-        <w:pStyle w:val="a5"/>
+        <w:pStyle w:val="ListParagraph"/>
         <w:numPr>
           <w:ilvl w:val="1"/>
           <w:numId w:val="4"/>
@@ -1777,7 +1928,27 @@
           <w:sz w:val="32"/>
           <w:szCs w:val="32"/>
         </w:rPr>
-        <w:t>如果调整定投频率，</w:t>
+        <w:t>如果</w:t>
+      </w:r>
+      <w:proofErr w:type="gramStart"/>
+      <w:r>
+        <w:rPr>
+          <w:rFonts w:hint="eastAsia"/>
+          <w:color w:val="D9D9D9" w:themeColor="background1" w:themeShade="D9"/>
+          <w:sz w:val="32"/>
+          <w:szCs w:val="32"/>
+        </w:rPr>
+        <w:t>调整定投频率</w:t>
+      </w:r>
+      <w:proofErr w:type="gramEnd"/>
+      <w:r>
+        <w:rPr>
+          <w:rFonts w:hint="eastAsia"/>
+          <w:color w:val="D9D9D9" w:themeColor="background1" w:themeShade="D9"/>
+          <w:sz w:val="32"/>
+          <w:szCs w:val="32"/>
+        </w:rPr>
+        <w:t>，</w:t>
       </w:r>
       <w:r>
         <w:rPr>
@@ -1791,7 +1962,7 @@
     </w:p>
     <w:p>
       <w:pPr>
-        <w:pStyle w:val="a5"/>
+        <w:pStyle w:val="ListParagraph"/>
         <w:numPr>
           <w:ilvl w:val="1"/>
           <w:numId w:val="4"/>
@@ -1802,15 +1973,37 @@
           <w:szCs w:val="32"/>
         </w:rPr>
       </w:pPr>
-      <w:r>
-        <w:rPr>
-          <w:rFonts w:hint="eastAsia"/>
-          <w:color w:val="D9D9D9" w:themeColor="background1" w:themeShade="D9"/>
-          <w:sz w:val="32"/>
-          <w:szCs w:val="32"/>
-        </w:rPr>
-        <w:t>标第价格不变时，有没有一个最优的定投值</w:t>
-      </w:r>
+      <w:proofErr w:type="gramStart"/>
+      <w:r>
+        <w:rPr>
+          <w:rFonts w:hint="eastAsia"/>
+          <w:color w:val="D9D9D9" w:themeColor="background1" w:themeShade="D9"/>
+          <w:sz w:val="32"/>
+          <w:szCs w:val="32"/>
+        </w:rPr>
+        <w:t>标第价格</w:t>
+      </w:r>
+      <w:proofErr w:type="gramEnd"/>
+      <w:r>
+        <w:rPr>
+          <w:rFonts w:hint="eastAsia"/>
+          <w:color w:val="D9D9D9" w:themeColor="background1" w:themeShade="D9"/>
+          <w:sz w:val="32"/>
+          <w:szCs w:val="32"/>
+        </w:rPr>
+        <w:t>不变时，有没有一个最优的</w:t>
+      </w:r>
+      <w:proofErr w:type="gramStart"/>
+      <w:r>
+        <w:rPr>
+          <w:rFonts w:hint="eastAsia"/>
+          <w:color w:val="D9D9D9" w:themeColor="background1" w:themeShade="D9"/>
+          <w:sz w:val="32"/>
+          <w:szCs w:val="32"/>
+        </w:rPr>
+        <w:t>定投值</w:t>
+      </w:r>
+      <w:proofErr w:type="gramEnd"/>
       <w:r>
         <w:rPr>
           <w:rFonts w:hint="eastAsia"/>
@@ -1867,7 +2060,7 @@
     </w:p>
     <w:p>
       <w:pPr>
-        <w:pStyle w:val="a5"/>
+        <w:pStyle w:val="ListParagraph"/>
         <w:ind w:left="1440"/>
         <w:rPr>
           <w:color w:val="D9D9D9" w:themeColor="background1" w:themeShade="D9"/>
@@ -1882,41 +2075,59 @@
           <w:sz w:val="32"/>
           <w:szCs w:val="32"/>
         </w:rPr>
-        <w:t>（好在实验的第三部分是用真实的个股数据测试，能够用相同价格走势测试不同的定投值及定投频率）</w:t>
-      </w:r>
-    </w:p>
-    <w:p>
-      <w:pPr>
-        <w:pStyle w:val="a5"/>
-        <w:rPr>
-          <w:rFonts w:hint="eastAsia"/>
-          <w:color w:val="D9D9D9" w:themeColor="background1" w:themeShade="D9"/>
-          <w:sz w:val="32"/>
-          <w:szCs w:val="32"/>
-        </w:rPr>
-      </w:pPr>
-    </w:p>
-    <w:p>
-      <w:pPr>
-        <w:rPr>
-          <w:color w:val="D9D9D9" w:themeColor="background1" w:themeShade="D9"/>
-          <w:sz w:val="32"/>
-          <w:szCs w:val="32"/>
-        </w:rPr>
-      </w:pPr>
-      <w:r>
-        <w:rPr>
-          <w:color w:val="D9D9D9" w:themeColor="background1" w:themeShade="D9"/>
-          <w:sz w:val="32"/>
-          <w:szCs w:val="32"/>
-        </w:rPr>
-        <w:lastRenderedPageBreak/>
+        <w:t>（好在实验的第三部分是用真实的个股数据测试，能够用相同价格走势测试不同的</w:t>
+      </w:r>
+      <w:proofErr w:type="gramStart"/>
+      <w:r>
+        <w:rPr>
+          <w:rFonts w:hint="eastAsia"/>
+          <w:color w:val="D9D9D9" w:themeColor="background1" w:themeShade="D9"/>
+          <w:sz w:val="32"/>
+          <w:szCs w:val="32"/>
+        </w:rPr>
+        <w:t>定投值及定投</w:t>
+      </w:r>
+      <w:proofErr w:type="gramEnd"/>
+      <w:r>
+        <w:rPr>
+          <w:rFonts w:hint="eastAsia"/>
+          <w:color w:val="D9D9D9" w:themeColor="background1" w:themeShade="D9"/>
+          <w:sz w:val="32"/>
+          <w:szCs w:val="32"/>
+        </w:rPr>
+        <w:t>频率）</w:t>
+      </w:r>
+    </w:p>
+    <w:p>
+      <w:pPr>
+        <w:pStyle w:val="ListParagraph"/>
+        <w:rPr>
+          <w:color w:val="D9D9D9" w:themeColor="background1" w:themeShade="D9"/>
+          <w:sz w:val="32"/>
+          <w:szCs w:val="32"/>
+        </w:rPr>
+      </w:pPr>
+    </w:p>
+    <w:p>
+      <w:pPr>
+        <w:rPr>
+          <w:color w:val="D9D9D9" w:themeColor="background1" w:themeShade="D9"/>
+          <w:sz w:val="32"/>
+          <w:szCs w:val="32"/>
+        </w:rPr>
+      </w:pPr>
+      <w:r>
+        <w:rPr>
+          <w:color w:val="D9D9D9" w:themeColor="background1" w:themeShade="D9"/>
+          <w:sz w:val="32"/>
+          <w:szCs w:val="32"/>
+        </w:rPr>
         <w:br w:type="page"/>
       </w:r>
     </w:p>
     <w:p>
       <w:pPr>
-        <w:pStyle w:val="a5"/>
+        <w:pStyle w:val="ListParagraph"/>
         <w:numPr>
           <w:ilvl w:val="1"/>
           <w:numId w:val="1"/>
@@ -1936,10 +2147,11 @@
           <w:szCs w:val="32"/>
           <w:lang w:val="zh-CN"/>
         </w:rPr>
+        <w:lastRenderedPageBreak/>
         <mc:AlternateContent>
           <mc:Choice Requires="wpg">
             <w:drawing>
-              <wp:anchor distT="0" distB="0" distL="114300" distR="114300" simplePos="0" relativeHeight="251665408" behindDoc="0" locked="0" layoutInCell="1" allowOverlap="1" wp14:anchorId="07289AB6" wp14:editId="3BC3F256">
+              <wp:anchor distT="0" distB="0" distL="114300" distR="114300" simplePos="0" relativeHeight="251665408" behindDoc="0" locked="0" layoutInCell="1" allowOverlap="1" wp14:anchorId="46137B98" wp14:editId="74794065">
                 <wp:simplePos x="0" y="0"/>
                 <wp:positionH relativeFrom="margin">
                   <wp:align>left</wp:align>
@@ -2115,9 +2327,6 @@
                             <w:p>
                               <w:pPr>
                                 <w:spacing w:line="240" w:lineRule="auto"/>
-                                <w:rPr>
-                                  <w:rFonts w:hint="eastAsia"/>
-                                </w:rPr>
                               </w:pPr>
                               <w:r>
                                 <w:rPr>
@@ -2138,9 +2347,6 @@
                             <w:p>
                               <w:pPr>
                                 <w:spacing w:line="240" w:lineRule="auto"/>
-                                <w:rPr>
-                                  <w:rFonts w:hint="eastAsia"/>
-                                </w:rPr>
                               </w:pPr>
                             </w:p>
                           </w:txbxContent>
@@ -2232,9 +2438,6 @@
                             <w:p>
                               <w:pPr>
                                 <w:spacing w:line="240" w:lineRule="auto"/>
-                                <w:rPr>
-                                  <w:rFonts w:hint="eastAsia"/>
-                                </w:rPr>
                               </w:pPr>
                               <w:r>
                                 <w:rPr>
@@ -2255,9 +2458,6 @@
                             <w:p>
                               <w:pPr>
                                 <w:spacing w:line="240" w:lineRule="auto"/>
-                                <w:rPr>
-                                  <w:rFonts w:hint="eastAsia"/>
-                                </w:rPr>
                               </w:pPr>
                             </w:p>
                           </w:txbxContent>
@@ -2274,7 +2474,7 @@
           </mc:Choice>
           <mc:Fallback>
             <w:pict>
-              <v:group w14:anchorId="07289AB6" id="组合 13" o:spid="_x0000_s1031" style="position:absolute;left:0;text-align:left;margin-left:0;margin-top:26.85pt;width:468.85pt;height:246.75pt;z-index:251665408;mso-position-horizontal:left;mso-position-horizontal-relative:margin" coordsize="59543,31337" o:gfxdata="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">
+              <v:group w14:anchorId="46137B98" id="组合 13" o:spid="_x0000_s1031" style="position:absolute;left:0;text-align:left;margin-left:0;margin-top:26.85pt;width:468.85pt;height:246.75pt;z-index:251665408;mso-position-horizontal:left;mso-position-horizontal-relative:margin" coordsize="59543,31337" o:gfxdata="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">
                 <v:shape id="图片 8" o:spid="_x0000_s1032" type="#_x0000_t75" style="position:absolute;left:190;top:95;width:29064;height:21812;visibility:visible;mso-wrap-style:square" o:gfxdata="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">
                   <v:imagedata r:id="rId16" o:title=""/>
                 </v:shape>
@@ -2336,9 +2536,6 @@
                       <w:p>
                         <w:pPr>
                           <w:spacing w:line="240" w:lineRule="auto"/>
-                          <w:rPr>
-                            <w:rFonts w:hint="eastAsia"/>
-                          </w:rPr>
                         </w:pPr>
                         <w:r>
                           <w:rPr>
@@ -2359,9 +2556,6 @@
                       <w:p>
                         <w:pPr>
                           <w:spacing w:line="240" w:lineRule="auto"/>
-                          <w:rPr>
-                            <w:rFonts w:hint="eastAsia"/>
-                          </w:rPr>
                         </w:pPr>
                       </w:p>
                     </w:txbxContent>
@@ -2422,9 +2616,6 @@
                       <w:p>
                         <w:pPr>
                           <w:spacing w:line="240" w:lineRule="auto"/>
-                          <w:rPr>
-                            <w:rFonts w:hint="eastAsia"/>
-                          </w:rPr>
                         </w:pPr>
                         <w:r>
                           <w:rPr>
@@ -2445,9 +2636,6 @@
                       <w:p>
                         <w:pPr>
                           <w:spacing w:line="240" w:lineRule="auto"/>
-                          <w:rPr>
-                            <w:rFonts w:hint="eastAsia"/>
-                          </w:rPr>
                         </w:pPr>
                       </w:p>
                     </w:txbxContent>
@@ -2571,7 +2759,7 @@
     </w:p>
     <w:p>
       <w:pPr>
-        <w:pStyle w:val="a5"/>
+        <w:pStyle w:val="ListParagraph"/>
         <w:numPr>
           <w:ilvl w:val="0"/>
           <w:numId w:val="5"/>
@@ -2589,25 +2777,7 @@
           <w:sz w:val="32"/>
           <w:szCs w:val="32"/>
         </w:rPr>
-        <w:t>整体</w:t>
-      </w:r>
-      <w:r>
-        <w:rPr>
-          <w:rFonts w:hint="eastAsia"/>
-          <w:color w:val="D9D9D9" w:themeColor="background1" w:themeShade="D9"/>
-          <w:sz w:val="32"/>
-          <w:szCs w:val="32"/>
-        </w:rPr>
-        <w:t>下跌</w:t>
-      </w:r>
-      <w:r>
-        <w:rPr>
-          <w:rFonts w:hint="eastAsia"/>
-          <w:color w:val="D9D9D9" w:themeColor="background1" w:themeShade="D9"/>
-          <w:sz w:val="32"/>
-          <w:szCs w:val="32"/>
-        </w:rPr>
-        <w:t>的</w:t>
+        <w:t>整体下跌的</w:t>
       </w:r>
       <w:r>
         <w:rPr>
@@ -2627,14 +2797,25 @@
         </w:rPr>
         <w:t>下，</w:t>
       </w:r>
-      <w:r>
-        <w:rPr>
-          <w:rFonts w:hint="eastAsia"/>
-          <w:color w:val="D9D9D9" w:themeColor="background1" w:themeShade="D9"/>
-          <w:sz w:val="32"/>
-          <w:szCs w:val="32"/>
-        </w:rPr>
-        <w:t>即使定投策略也未能力挽狂澜。</w:t>
+      <w:proofErr w:type="gramStart"/>
+      <w:r>
+        <w:rPr>
+          <w:rFonts w:hint="eastAsia"/>
+          <w:color w:val="D9D9D9" w:themeColor="background1" w:themeShade="D9"/>
+          <w:sz w:val="32"/>
+          <w:szCs w:val="32"/>
+        </w:rPr>
+        <w:t>即使定投策略</w:t>
+      </w:r>
+      <w:proofErr w:type="gramEnd"/>
+      <w:r>
+        <w:rPr>
+          <w:rFonts w:hint="eastAsia"/>
+          <w:color w:val="D9D9D9" w:themeColor="background1" w:themeShade="D9"/>
+          <w:sz w:val="32"/>
+          <w:szCs w:val="32"/>
+        </w:rPr>
+        <w:t>也未能力挽狂澜。</w:t>
       </w:r>
       <w:r>
         <w:rPr>
@@ -2788,7 +2969,7 @@
     </w:p>
     <w:p>
       <w:pPr>
-        <w:pStyle w:val="a5"/>
+        <w:pStyle w:val="ListParagraph"/>
         <w:numPr>
           <w:ilvl w:val="0"/>
           <w:numId w:val="5"/>
@@ -2837,7 +3018,7 @@
     </w:p>
     <w:p>
       <w:pPr>
-        <w:pStyle w:val="a5"/>
+        <w:pStyle w:val="ListParagraph"/>
         <w:numPr>
           <w:ilvl w:val="0"/>
           <w:numId w:val="5"/>
@@ -2951,8 +3132,19 @@
           <w:sz w:val="32"/>
           <w:szCs w:val="32"/>
         </w:rPr>
-        <w:t>价格已经狂坠至</w:t>
-      </w:r>
+        <w:t>价格已经</w:t>
+      </w:r>
+      <w:proofErr w:type="gramStart"/>
+      <w:r>
+        <w:rPr>
+          <w:rFonts w:hint="eastAsia"/>
+          <w:color w:val="D9D9D9" w:themeColor="background1" w:themeShade="D9"/>
+          <w:sz w:val="32"/>
+          <w:szCs w:val="32"/>
+        </w:rPr>
+        <w:t>狂坠至</w:t>
+      </w:r>
+      <w:proofErr w:type="gramEnd"/>
       <w:r>
         <w:rPr>
           <w:rFonts w:hint="eastAsia"/>
@@ -3062,7 +3254,7 @@
     </w:p>
     <w:p>
       <w:pPr>
-        <w:pStyle w:val="a5"/>
+        <w:pStyle w:val="ListParagraph"/>
         <w:numPr>
           <w:ilvl w:val="0"/>
           <w:numId w:val="5"/>
@@ -3080,12 +3272,32 @@
           <w:sz w:val="32"/>
           <w:szCs w:val="32"/>
         </w:rPr>
-        <w:t>两个实验的后半段中，由于定股一段时期带来的股（币）数积累，资产净值开始对价格下降愈发敏感，与投资总额的落差越来越明显。</w:t>
-      </w:r>
-    </w:p>
-    <w:p>
-      <w:pPr>
-        <w:pStyle w:val="a5"/>
+        <w:t>两个实验的后半段中，由于定</w:t>
+      </w:r>
+      <w:proofErr w:type="gramStart"/>
+      <w:r>
+        <w:rPr>
+          <w:rFonts w:hint="eastAsia"/>
+          <w:color w:val="D9D9D9" w:themeColor="background1" w:themeShade="D9"/>
+          <w:sz w:val="32"/>
+          <w:szCs w:val="32"/>
+        </w:rPr>
+        <w:t>股一段</w:t>
+      </w:r>
+      <w:proofErr w:type="gramEnd"/>
+      <w:r>
+        <w:rPr>
+          <w:rFonts w:hint="eastAsia"/>
+          <w:color w:val="D9D9D9" w:themeColor="background1" w:themeShade="D9"/>
+          <w:sz w:val="32"/>
+          <w:szCs w:val="32"/>
+        </w:rPr>
+        <w:t>时期带来的股（币）数积累，资产净值开始对价格下降愈发敏感，与投资总额的落差越来越明显。</w:t>
+      </w:r>
+    </w:p>
+    <w:p>
+      <w:pPr>
+        <w:pStyle w:val="ListParagraph"/>
         <w:numPr>
           <w:ilvl w:val="0"/>
           <w:numId w:val="5"/>
@@ -3105,6 +3317,7 @@
         </w:rPr>
         <w:t>与</w:t>
       </w:r>
+      <w:proofErr w:type="spellStart"/>
       <w:r>
         <w:rPr>
           <w:rFonts w:hint="eastAsia"/>
@@ -3137,7 +3350,16 @@
           <w:sz w:val="32"/>
           <w:szCs w:val="32"/>
         </w:rPr>
-        <w:t>IN BUY AND HOLD</w:t>
+        <w:t>IN</w:t>
+      </w:r>
+      <w:proofErr w:type="spellEnd"/>
+      <w:r>
+        <w:rPr>
+          <w:color w:val="D9D9D9" w:themeColor="background1" w:themeShade="D9"/>
+          <w:sz w:val="32"/>
+          <w:szCs w:val="32"/>
+        </w:rPr>
+        <w:t xml:space="preserve"> BUY AND HOLD</w:t>
       </w:r>
       <w:r>
         <w:rPr>
@@ -3172,7 +3394,27 @@
           <w:sz w:val="32"/>
           <w:szCs w:val="32"/>
         </w:rPr>
-        <w:t>周，不做任何操作）相比，定投策略显著地减少了损失</w:t>
+        <w:t>周，不做任何操作）相比，</w:t>
+      </w:r>
+      <w:proofErr w:type="gramStart"/>
+      <w:r>
+        <w:rPr>
+          <w:rFonts w:hint="eastAsia"/>
+          <w:color w:val="D9D9D9" w:themeColor="background1" w:themeShade="D9"/>
+          <w:sz w:val="32"/>
+          <w:szCs w:val="32"/>
+        </w:rPr>
+        <w:t>定投策略</w:t>
+      </w:r>
+      <w:proofErr w:type="gramEnd"/>
+      <w:r>
+        <w:rPr>
+          <w:rFonts w:hint="eastAsia"/>
+          <w:color w:val="D9D9D9" w:themeColor="background1" w:themeShade="D9"/>
+          <w:sz w:val="32"/>
+          <w:szCs w:val="32"/>
+        </w:rPr>
+        <w:t>显著地减少了损失</w:t>
       </w:r>
       <w:r>
         <w:rPr>
@@ -3207,7 +3449,27 @@
           <w:sz w:val="32"/>
           <w:szCs w:val="32"/>
         </w:rPr>
-        <w:t>第一个实验中标第价格已经由</w:t>
+        <w:t>第一个实验</w:t>
+      </w:r>
+      <w:proofErr w:type="gramStart"/>
+      <w:r>
+        <w:rPr>
+          <w:rFonts w:hint="eastAsia"/>
+          <w:color w:val="D9D9D9" w:themeColor="background1" w:themeShade="D9"/>
+          <w:sz w:val="32"/>
+          <w:szCs w:val="32"/>
+        </w:rPr>
+        <w:t>中标第价格</w:t>
+      </w:r>
+      <w:proofErr w:type="gramEnd"/>
+      <w:r>
+        <w:rPr>
+          <w:rFonts w:hint="eastAsia"/>
+          <w:color w:val="D9D9D9" w:themeColor="background1" w:themeShade="D9"/>
+          <w:sz w:val="32"/>
+          <w:szCs w:val="32"/>
+        </w:rPr>
+        <w:t>已经由</w:t>
       </w:r>
       <w:r>
         <w:rPr>
@@ -3294,7 +3556,27 @@
           <w:sz w:val="32"/>
           <w:szCs w:val="32"/>
         </w:rPr>
-        <w:t>，定投策略亏损</w:t>
+        <w:t>，</w:t>
+      </w:r>
+      <w:proofErr w:type="gramStart"/>
+      <w:r>
+        <w:rPr>
+          <w:rFonts w:hint="eastAsia"/>
+          <w:color w:val="D9D9D9" w:themeColor="background1" w:themeShade="D9"/>
+          <w:sz w:val="32"/>
+          <w:szCs w:val="32"/>
+        </w:rPr>
+        <w:t>定投策略</w:t>
+      </w:r>
+      <w:proofErr w:type="gramEnd"/>
+      <w:r>
+        <w:rPr>
+          <w:rFonts w:hint="eastAsia"/>
+          <w:color w:val="D9D9D9" w:themeColor="background1" w:themeShade="D9"/>
+          <w:sz w:val="32"/>
+          <w:szCs w:val="32"/>
+        </w:rPr>
+        <w:t>亏损</w:t>
       </w:r>
       <w:r>
         <w:rPr>
@@ -3346,7 +3628,17 @@
           <w:sz w:val="32"/>
           <w:szCs w:val="32"/>
         </w:rPr>
-        <w:t>；第二实验价格由</w:t>
+        <w:t>；第二实</w:t>
+      </w:r>
+      <w:r>
+        <w:rPr>
+          <w:rFonts w:hint="eastAsia"/>
+          <w:color w:val="D9D9D9" w:themeColor="background1" w:themeShade="D9"/>
+          <w:sz w:val="32"/>
+          <w:szCs w:val="32"/>
+        </w:rPr>
+        <w:lastRenderedPageBreak/>
+        <w:t>验价格由</w:t>
       </w:r>
       <w:r>
         <w:rPr>
@@ -3435,14 +3727,25 @@
         </w:rPr>
         <w:t>，</w:t>
       </w:r>
-      <w:r>
-        <w:rPr>
-          <w:rFonts w:hint="eastAsia"/>
-          <w:color w:val="D9D9D9" w:themeColor="background1" w:themeShade="D9"/>
-          <w:sz w:val="32"/>
-          <w:szCs w:val="32"/>
-        </w:rPr>
-        <w:t>定投策略亏损</w:t>
+      <w:proofErr w:type="gramStart"/>
+      <w:r>
+        <w:rPr>
+          <w:rFonts w:hint="eastAsia"/>
+          <w:color w:val="D9D9D9" w:themeColor="background1" w:themeShade="D9"/>
+          <w:sz w:val="32"/>
+          <w:szCs w:val="32"/>
+        </w:rPr>
+        <w:t>定投策略</w:t>
+      </w:r>
+      <w:proofErr w:type="gramEnd"/>
+      <w:r>
+        <w:rPr>
+          <w:rFonts w:hint="eastAsia"/>
+          <w:color w:val="D9D9D9" w:themeColor="background1" w:themeShade="D9"/>
+          <w:sz w:val="32"/>
+          <w:szCs w:val="32"/>
+        </w:rPr>
+        <w:t>亏损</w:t>
       </w:r>
       <w:r>
         <w:rPr>
@@ -3499,7 +3802,7 @@
     </w:p>
     <w:p>
       <w:pPr>
-        <w:pStyle w:val="a5"/>
+        <w:pStyle w:val="ListParagraph"/>
         <w:numPr>
           <w:ilvl w:val="0"/>
           <w:numId w:val="5"/>
@@ -3517,31 +3820,131 @@
           <w:sz w:val="32"/>
           <w:szCs w:val="32"/>
         </w:rPr>
-        <w:t>这两个实验展现的另一个重要启示是，定投策略绝非万能，如果标第基本面表现不良，颓势已定，或是整体行业缩水萎缩，定投策略最多能减少损失，不会带来收益。同时也现再次验证</w:t>
-      </w:r>
-      <w:r>
-        <w:rPr>
-          <w:rFonts w:hint="eastAsia"/>
-          <w:color w:val="D9D9D9" w:themeColor="background1" w:themeShade="D9"/>
-          <w:sz w:val="32"/>
-          <w:szCs w:val="32"/>
-        </w:rPr>
-        <w:t>了坚信标第能够长期稳步增长这样的信念，是定投策略发挥效力的底层根基。</w:t>
-      </w:r>
-    </w:p>
-    <w:p>
-      <w:pPr>
-        <w:pStyle w:val="a5"/>
-        <w:rPr>
-          <w:color w:val="D9D9D9" w:themeColor="background1" w:themeShade="D9"/>
-          <w:sz w:val="32"/>
-          <w:szCs w:val="32"/>
-        </w:rPr>
-      </w:pPr>
-    </w:p>
-    <w:p>
-      <w:pPr>
-        <w:pStyle w:val="a5"/>
+        <w:t>这两个实验展现的另一个重要启示是，</w:t>
+      </w:r>
+      <w:proofErr w:type="gramStart"/>
+      <w:r>
+        <w:rPr>
+          <w:rFonts w:hint="eastAsia"/>
+          <w:color w:val="D9D9D9" w:themeColor="background1" w:themeShade="D9"/>
+          <w:sz w:val="32"/>
+          <w:szCs w:val="32"/>
+        </w:rPr>
+        <w:t>定投策略</w:t>
+      </w:r>
+      <w:proofErr w:type="gramEnd"/>
+      <w:r>
+        <w:rPr>
+          <w:rFonts w:hint="eastAsia"/>
+          <w:color w:val="D9D9D9" w:themeColor="background1" w:themeShade="D9"/>
+          <w:sz w:val="32"/>
+          <w:szCs w:val="32"/>
+        </w:rPr>
+        <w:t>绝非万能，如果</w:t>
+      </w:r>
+      <w:proofErr w:type="gramStart"/>
+      <w:r>
+        <w:rPr>
+          <w:rFonts w:hint="eastAsia"/>
+          <w:color w:val="D9D9D9" w:themeColor="background1" w:themeShade="D9"/>
+          <w:sz w:val="32"/>
+          <w:szCs w:val="32"/>
+        </w:rPr>
+        <w:t>标第基本</w:t>
+      </w:r>
+      <w:proofErr w:type="gramEnd"/>
+      <w:r>
+        <w:rPr>
+          <w:rFonts w:hint="eastAsia"/>
+          <w:color w:val="D9D9D9" w:themeColor="background1" w:themeShade="D9"/>
+          <w:sz w:val="32"/>
+          <w:szCs w:val="32"/>
+        </w:rPr>
+        <w:t>面表现不良，颓势已定，或是整体行业缩水萎缩，</w:t>
+      </w:r>
+      <w:proofErr w:type="gramStart"/>
+      <w:r>
+        <w:rPr>
+          <w:rFonts w:hint="eastAsia"/>
+          <w:color w:val="D9D9D9" w:themeColor="background1" w:themeShade="D9"/>
+          <w:sz w:val="32"/>
+          <w:szCs w:val="32"/>
+        </w:rPr>
+        <w:t>定投策略</w:t>
+      </w:r>
+      <w:proofErr w:type="gramEnd"/>
+      <w:r>
+        <w:rPr>
+          <w:rFonts w:hint="eastAsia"/>
+          <w:color w:val="D9D9D9" w:themeColor="background1" w:themeShade="D9"/>
+          <w:sz w:val="32"/>
+          <w:szCs w:val="32"/>
+        </w:rPr>
+        <w:t>最多能减少损失，不会带来收益。同时也现再次验证</w:t>
+      </w:r>
+      <w:r>
+        <w:rPr>
+          <w:rFonts w:hint="eastAsia"/>
+          <w:color w:val="D9D9D9" w:themeColor="background1" w:themeShade="D9"/>
+          <w:sz w:val="32"/>
+          <w:szCs w:val="32"/>
+        </w:rPr>
+        <w:t>了坚信</w:t>
+      </w:r>
+      <w:proofErr w:type="gramStart"/>
+      <w:r>
+        <w:rPr>
+          <w:rFonts w:hint="eastAsia"/>
+          <w:color w:val="D9D9D9" w:themeColor="background1" w:themeShade="D9"/>
+          <w:sz w:val="32"/>
+          <w:szCs w:val="32"/>
+        </w:rPr>
+        <w:t>标第能够</w:t>
+      </w:r>
+      <w:proofErr w:type="gramEnd"/>
+      <w:r>
+        <w:rPr>
+          <w:rFonts w:hint="eastAsia"/>
+          <w:color w:val="D9D9D9" w:themeColor="background1" w:themeShade="D9"/>
+          <w:sz w:val="32"/>
+          <w:szCs w:val="32"/>
+        </w:rPr>
+        <w:t>长期稳步增长这样的信念，</w:t>
+      </w:r>
+      <w:proofErr w:type="gramStart"/>
+      <w:r>
+        <w:rPr>
+          <w:rFonts w:hint="eastAsia"/>
+          <w:color w:val="D9D9D9" w:themeColor="background1" w:themeShade="D9"/>
+          <w:sz w:val="32"/>
+          <w:szCs w:val="32"/>
+        </w:rPr>
+        <w:t>是定投策略</w:t>
+      </w:r>
+      <w:proofErr w:type="gramEnd"/>
+      <w:r>
+        <w:rPr>
+          <w:rFonts w:hint="eastAsia"/>
+          <w:color w:val="D9D9D9" w:themeColor="background1" w:themeShade="D9"/>
+          <w:sz w:val="32"/>
+          <w:szCs w:val="32"/>
+        </w:rPr>
+        <w:t>发挥效力的底层根基。</w:t>
+      </w:r>
+    </w:p>
+    <w:p>
+      <w:pPr>
+        <w:pStyle w:val="ListParagraph"/>
+        <w:rPr>
+          <w:color w:val="D9D9D9" w:themeColor="background1" w:themeShade="D9"/>
+          <w:sz w:val="32"/>
+          <w:szCs w:val="32"/>
+        </w:rPr>
+      </w:pPr>
+    </w:p>
+    <w:p>
+      <w:pPr>
+        <w:pStyle w:val="ListParagraph"/>
         <w:numPr>
           <w:ilvl w:val="1"/>
           <w:numId w:val="1"/>
@@ -3560,7 +3963,7 @@
           <w:szCs w:val="32"/>
         </w:rPr>
         <w:drawing>
-          <wp:anchor distT="0" distB="0" distL="114300" distR="114300" simplePos="0" relativeHeight="251667456" behindDoc="1" locked="0" layoutInCell="1" allowOverlap="1">
+          <wp:anchor distT="0" distB="0" distL="114300" distR="114300" simplePos="0" relativeHeight="251667456" behindDoc="1" locked="0" layoutInCell="1" allowOverlap="1" wp14:anchorId="6AA85C26" wp14:editId="57E40894">
             <wp:simplePos x="0" y="0"/>
             <wp:positionH relativeFrom="column">
               <wp:posOffset>2914650</wp:posOffset>
@@ -3655,7 +4058,7 @@
         <mc:AlternateContent>
           <mc:Choice Requires="wps">
             <w:drawing>
-              <wp:anchor distT="0" distB="0" distL="114300" distR="114300" simplePos="0" relativeHeight="251671552" behindDoc="0" locked="0" layoutInCell="1" allowOverlap="1" wp14:anchorId="7A2FB1FA" wp14:editId="12CBB976">
+              <wp:anchor distT="0" distB="0" distL="114300" distR="114300" simplePos="0" relativeHeight="251671552" behindDoc="0" locked="0" layoutInCell="1" allowOverlap="1" wp14:anchorId="6229E962" wp14:editId="7CEB49B6">
                 <wp:simplePos x="0" y="0"/>
                 <wp:positionH relativeFrom="margin">
                   <wp:posOffset>2933700</wp:posOffset>
@@ -3758,10 +4161,7 @@
                               <w:t>资产净值：</w:t>
                             </w:r>
                             <w:r>
-                              <w:t>49</w:t>
-                            </w:r>
-                            <w:r>
-                              <w:t>66.99</w:t>
+                              <w:t>4966.99</w:t>
                             </w:r>
                             <w:r>
                               <w:tab/>
@@ -3771,9 +4171,6 @@
                           <w:p>
                             <w:pPr>
                               <w:spacing w:line="240" w:lineRule="auto"/>
-                              <w:rPr>
-                                <w:rFonts w:hint="eastAsia"/>
-                              </w:rPr>
                             </w:pPr>
                             <w:r>
                               <w:rPr>
@@ -3782,10 +4179,7 @@
                               <w:t>回报率：</w:t>
                             </w:r>
                             <w:r>
-                              <w:t>-35.</w:t>
-                            </w:r>
-                            <w:r>
-                              <w:t>07</w:t>
+                              <w:t>-35.07</w:t>
                             </w:r>
                             <w:r>
                               <w:rPr>
@@ -3797,9 +4191,6 @@
                           <w:p>
                             <w:pPr>
                               <w:spacing w:line="240" w:lineRule="auto"/>
-                              <w:rPr>
-                                <w:rFonts w:hint="eastAsia"/>
-                              </w:rPr>
                             </w:pPr>
                           </w:p>
                         </w:txbxContent>
@@ -3818,7 +4209,7 @@
           </mc:Choice>
           <mc:Fallback>
             <w:pict>
-              <v:shape w14:anchorId="7A2FB1FA" id="文本框 2" o:spid="_x0000_s1036" type="#_x0000_t202" style="position:absolute;margin-left:231pt;margin-top:176.45pt;width:221.05pt;height:69pt;z-index:251671552;visibility:visible;mso-wrap-style:square;mso-width-percent:0;mso-wrap-distance-left:9pt;mso-wrap-distance-top:0;mso-wrap-distance-right:9pt;mso-wrap-distance-bottom:0;mso-position-horizontal:absolute;mso-position-horizontal-relative:margin;mso-position-vertical:absolute;mso-position-vertical-relative:text;mso-width-percent:0;mso-width-relative:margin;v-text-anchor:top" o:gfxdata="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" fillcolor="#4f7ac7 [3028]" strokecolor="#4472c4 [3204]" strokeweight=".5pt">
+              <v:shape w14:anchorId="6229E962" id="文本框 2" o:spid="_x0000_s1036" type="#_x0000_t202" style="position:absolute;margin-left:231pt;margin-top:176.45pt;width:221.05pt;height:69pt;z-index:251671552;visibility:visible;mso-wrap-style:square;mso-width-percent:0;mso-wrap-distance-left:9pt;mso-wrap-distance-top:0;mso-wrap-distance-right:9pt;mso-wrap-distance-bottom:0;mso-position-horizontal:absolute;mso-position-horizontal-relative:margin;mso-position-vertical:absolute;mso-position-vertical-relative:text;mso-width-percent:0;mso-width-relative:margin;v-text-anchor:top" o:gfxdata="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" fillcolor="#4f7ac7 [3028]" strokecolor="#4472c4 [3204]" strokeweight=".5pt">
                 <v:fill color2="#416fc3 [3172]" rotate="t" colors="0 #6083cb;.5 #3e70ca;1 #2e61ba" focus="100%" type="gradient">
                   <o:fill v:ext="view" type="gradientUnscaled"/>
                 </v:fill>
@@ -3877,10 +4268,7 @@
                         <w:t>资产净值：</w:t>
                       </w:r>
                       <w:r>
-                        <w:t>49</w:t>
-                      </w:r>
-                      <w:r>
-                        <w:t>66.99</w:t>
+                        <w:t>4966.99</w:t>
                       </w:r>
                       <w:r>
                         <w:tab/>
@@ -3890,9 +4278,6 @@
                     <w:p>
                       <w:pPr>
                         <w:spacing w:line="240" w:lineRule="auto"/>
-                        <w:rPr>
-                          <w:rFonts w:hint="eastAsia"/>
-                        </w:rPr>
                       </w:pPr>
                       <w:r>
                         <w:rPr>
@@ -3901,10 +4286,7 @@
                         <w:t>回报率：</w:t>
                       </w:r>
                       <w:r>
-                        <w:t>-35.</w:t>
-                      </w:r>
-                      <w:r>
-                        <w:t>07</w:t>
+                        <w:t>-35.07</w:t>
                       </w:r>
                       <w:r>
                         <w:rPr>
@@ -3916,9 +4298,6 @@
                     <w:p>
                       <w:pPr>
                         <w:spacing w:line="240" w:lineRule="auto"/>
-                        <w:rPr>
-                          <w:rFonts w:hint="eastAsia"/>
-                        </w:rPr>
                       </w:pPr>
                     </w:p>
                   </w:txbxContent>
@@ -3936,7 +4315,7 @@
         <mc:AlternateContent>
           <mc:Choice Requires="wps">
             <w:drawing>
-              <wp:anchor distT="0" distB="0" distL="114300" distR="114300" simplePos="0" relativeHeight="251669504" behindDoc="0" locked="0" layoutInCell="1" allowOverlap="1" wp14:anchorId="56D30EE5" wp14:editId="79EF521C">
+              <wp:anchor distT="0" distB="0" distL="114300" distR="114300" simplePos="0" relativeHeight="251669504" behindDoc="0" locked="0" layoutInCell="1" allowOverlap="1" wp14:anchorId="6977C7A5" wp14:editId="333300F3">
                 <wp:simplePos x="0" y="0"/>
                 <wp:positionH relativeFrom="margin">
                   <wp:align>left</wp:align>
@@ -4035,9 +4414,6 @@
                           <w:p>
                             <w:pPr>
                               <w:spacing w:line="240" w:lineRule="auto"/>
-                              <w:rPr>
-                                <w:rFonts w:hint="eastAsia"/>
-                              </w:rPr>
                             </w:pPr>
                             <w:r>
                               <w:rPr>
@@ -4061,9 +4437,6 @@
                           <w:p>
                             <w:pPr>
                               <w:spacing w:line="240" w:lineRule="auto"/>
-                              <w:rPr>
-                                <w:rFonts w:hint="eastAsia"/>
-                              </w:rPr>
                             </w:pPr>
                           </w:p>
                         </w:txbxContent>
@@ -4082,7 +4455,7 @@
           </mc:Choice>
           <mc:Fallback>
             <w:pict>
-              <v:shape w14:anchorId="56D30EE5" id="_x0000_s1037" type="#_x0000_t202" style="position:absolute;margin-left:0;margin-top:175.7pt;width:223.5pt;height:69pt;z-index:251669504;visibility:visible;mso-wrap-style:square;mso-width-percent:0;mso-wrap-distance-left:9pt;mso-wrap-distance-top:0;mso-wrap-distance-right:9pt;mso-wrap-distance-bottom:0;mso-position-horizontal:left;mso-position-horizontal-relative:margin;mso-position-vertical:absolute;mso-position-vertical-relative:text;mso-width-percent:0;mso-width-relative:margin;v-text-anchor:top" o:gfxdata="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" fillcolor="#4f7ac7 [3028]" strokecolor="#4472c4 [3204]" strokeweight=".5pt">
+              <v:shape w14:anchorId="6977C7A5" id="_x0000_s1037" type="#_x0000_t202" style="position:absolute;margin-left:0;margin-top:175.7pt;width:223.5pt;height:69pt;z-index:251669504;visibility:visible;mso-wrap-style:square;mso-width-percent:0;mso-wrap-distance-left:9pt;mso-wrap-distance-top:0;mso-wrap-distance-right:9pt;mso-wrap-distance-bottom:0;mso-position-horizontal:left;mso-position-horizontal-relative:margin;mso-position-vertical:absolute;mso-position-vertical-relative:text;mso-width-percent:0;mso-width-relative:margin;v-text-anchor:top" o:gfxdata="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" fillcolor="#4f7ac7 [3028]" strokecolor="#4472c4 [3204]" strokeweight=".5pt">
                 <v:fill color2="#416fc3 [3172]" rotate="t" colors="0 #6083cb;.5 #3e70ca;1 #2e61ba" focus="100%" type="gradient">
                   <o:fill v:ext="view" type="gradientUnscaled"/>
                 </v:fill>
@@ -4137,9 +4510,6 @@
                     <w:p>
                       <w:pPr>
                         <w:spacing w:line="240" w:lineRule="auto"/>
-                        <w:rPr>
-                          <w:rFonts w:hint="eastAsia"/>
-                        </w:rPr>
                       </w:pPr>
                       <w:r>
                         <w:rPr>
@@ -4163,9 +4533,6 @@
                     <w:p>
                       <w:pPr>
                         <w:spacing w:line="240" w:lineRule="auto"/>
-                        <w:rPr>
-                          <w:rFonts w:hint="eastAsia"/>
-                        </w:rPr>
                       </w:pPr>
                     </w:p>
                   </w:txbxContent>
@@ -4184,7 +4551,7 @@
           <w:szCs w:val="32"/>
         </w:rPr>
         <w:drawing>
-          <wp:anchor distT="0" distB="0" distL="114300" distR="114300" simplePos="0" relativeHeight="251666432" behindDoc="1" locked="0" layoutInCell="1" allowOverlap="1">
+          <wp:anchor distT="0" distB="0" distL="114300" distR="114300" simplePos="0" relativeHeight="251666432" behindDoc="1" locked="0" layoutInCell="1" allowOverlap="1" wp14:anchorId="46B8355B" wp14:editId="23E3BE0D">
             <wp:simplePos x="0" y="0"/>
             <wp:positionH relativeFrom="margin">
               <wp:align>left</wp:align>
@@ -4293,7 +4660,7 @@
     </w:p>
     <w:p>
       <w:pPr>
-        <w:pStyle w:val="a5"/>
+        <w:pStyle w:val="ListParagraph"/>
         <w:numPr>
           <w:ilvl w:val="0"/>
           <w:numId w:val="6"/>
@@ -4304,6 +4671,7 @@
           <w:szCs w:val="32"/>
         </w:rPr>
       </w:pPr>
+      <w:proofErr w:type="spellStart"/>
       <w:r>
         <w:rPr>
           <w:color w:val="D9D9D9" w:themeColor="background1" w:themeShade="D9"/>
@@ -4329,10 +4697,11 @@
         </w:rPr>
         <w:t>abc</w:t>
       </w:r>
-    </w:p>
-    <w:p>
-      <w:pPr>
-        <w:pStyle w:val="a5"/>
+      <w:proofErr w:type="spellEnd"/>
+    </w:p>
+    <w:p>
+      <w:pPr>
+        <w:pStyle w:val="ListParagraph"/>
         <w:numPr>
           <w:ilvl w:val="0"/>
           <w:numId w:val="6"/>
@@ -4343,6 +4712,7 @@
           <w:szCs w:val="32"/>
         </w:rPr>
       </w:pPr>
+      <w:proofErr w:type="spellStart"/>
       <w:r>
         <w:rPr>
           <w:color w:val="D9D9D9" w:themeColor="background1" w:themeShade="D9"/>
@@ -4351,10 +4721,11 @@
         </w:rPr>
         <w:t>Asd</w:t>
       </w:r>
-    </w:p>
-    <w:p>
-      <w:pPr>
-        <w:pStyle w:val="a5"/>
+      <w:proofErr w:type="spellEnd"/>
+    </w:p>
+    <w:p>
+      <w:pPr>
+        <w:pStyle w:val="ListParagraph"/>
         <w:numPr>
           <w:ilvl w:val="0"/>
           <w:numId w:val="6"/>
@@ -4365,6 +4736,7 @@
           <w:szCs w:val="32"/>
         </w:rPr>
       </w:pPr>
+      <w:proofErr w:type="spellStart"/>
       <w:r>
         <w:rPr>
           <w:color w:val="D9D9D9" w:themeColor="background1" w:themeShade="D9"/>
@@ -4373,20 +4745,21 @@
         </w:rPr>
         <w:t>Asdf</w:t>
       </w:r>
-    </w:p>
-    <w:p>
-      <w:pPr>
-        <w:pStyle w:val="a5"/>
-        <w:rPr>
-          <w:color w:val="D9D9D9" w:themeColor="background1" w:themeShade="D9"/>
-          <w:sz w:val="32"/>
-          <w:szCs w:val="32"/>
-        </w:rPr>
-      </w:pPr>
-    </w:p>
-    <w:p>
-      <w:pPr>
-        <w:pStyle w:val="a5"/>
+      <w:proofErr w:type="spellEnd"/>
+    </w:p>
+    <w:p>
+      <w:pPr>
+        <w:pStyle w:val="ListParagraph"/>
+        <w:rPr>
+          <w:color w:val="D9D9D9" w:themeColor="background1" w:themeShade="D9"/>
+          <w:sz w:val="32"/>
+          <w:szCs w:val="32"/>
+        </w:rPr>
+      </w:pPr>
+    </w:p>
+    <w:p>
+      <w:pPr>
+        <w:pStyle w:val="ListParagraph"/>
         <w:numPr>
           <w:ilvl w:val="1"/>
           <w:numId w:val="1"/>
@@ -4404,30 +4777,12 @@
           <w:sz w:val="32"/>
           <w:szCs w:val="32"/>
         </w:rPr>
-        <w:t>先</w:t>
-      </w:r>
-      <w:r>
-        <w:rPr>
-          <w:rFonts w:hint="eastAsia"/>
-          <w:color w:val="D9D9D9" w:themeColor="background1" w:themeShade="D9"/>
-          <w:sz w:val="32"/>
-          <w:szCs w:val="32"/>
-        </w:rPr>
-        <w:t>跌</w:t>
-      </w:r>
-      <w:r>
-        <w:rPr>
-          <w:rFonts w:hint="eastAsia"/>
-          <w:color w:val="D9D9D9" w:themeColor="background1" w:themeShade="D9"/>
-          <w:sz w:val="32"/>
-          <w:szCs w:val="32"/>
-        </w:rPr>
-        <w:t>后涨</w:t>
-      </w:r>
-    </w:p>
-    <w:p>
-      <w:pPr>
-        <w:pStyle w:val="a5"/>
+        <w:t>先跌后涨</w:t>
+      </w:r>
+    </w:p>
+    <w:p>
+      <w:pPr>
+        <w:pStyle w:val="ListParagraph"/>
         <w:numPr>
           <w:ilvl w:val="1"/>
           <w:numId w:val="1"/>
@@ -4447,12 +4802,10 @@
         </w:rPr>
         <w:t>锯齿型</w:t>
       </w:r>
-      <w:bookmarkStart w:id="0" w:name="_GoBack"/>
-      <w:bookmarkEnd w:id="0"/>
-    </w:p>
-    <w:p>
-      <w:pPr>
-        <w:pStyle w:val="a5"/>
+    </w:p>
+    <w:p>
+      <w:pPr>
+        <w:pStyle w:val="ListParagraph"/>
         <w:numPr>
           <w:ilvl w:val="0"/>
           <w:numId w:val="1"/>
@@ -4502,7 +4855,7 @@
     </w:p>
     <w:p>
       <w:pPr>
-        <w:pStyle w:val="a5"/>
+        <w:pStyle w:val="ListParagraph"/>
         <w:numPr>
           <w:ilvl w:val="1"/>
           <w:numId w:val="1"/>
@@ -4525,7 +4878,7 @@
     </w:p>
     <w:p>
       <w:pPr>
-        <w:pStyle w:val="a5"/>
+        <w:pStyle w:val="ListParagraph"/>
         <w:numPr>
           <w:ilvl w:val="1"/>
           <w:numId w:val="1"/>
@@ -4548,7 +4901,7 @@
     </w:p>
     <w:p>
       <w:pPr>
-        <w:pStyle w:val="a5"/>
+        <w:pStyle w:val="ListParagraph"/>
         <w:numPr>
           <w:ilvl w:val="0"/>
           <w:numId w:val="1"/>
@@ -4571,7 +4924,7 @@
     </w:p>
     <w:p>
       <w:pPr>
-        <w:pStyle w:val="a5"/>
+        <w:pStyle w:val="ListParagraph"/>
         <w:numPr>
           <w:ilvl w:val="1"/>
           <w:numId w:val="1"/>
@@ -4610,7 +4963,7 @@
     </w:p>
     <w:p>
       <w:pPr>
-        <w:pStyle w:val="a5"/>
+        <w:pStyle w:val="ListParagraph"/>
         <w:numPr>
           <w:ilvl w:val="2"/>
           <w:numId w:val="1"/>
@@ -4649,7 +5002,7 @@
     </w:p>
     <w:p>
       <w:pPr>
-        <w:pStyle w:val="a5"/>
+        <w:pStyle w:val="ListParagraph"/>
         <w:numPr>
           <w:ilvl w:val="2"/>
           <w:numId w:val="1"/>
@@ -4671,7 +5024,7 @@
     </w:p>
     <w:p>
       <w:pPr>
-        <w:pStyle w:val="a5"/>
+        <w:pStyle w:val="ListParagraph"/>
         <w:numPr>
           <w:ilvl w:val="2"/>
           <w:numId w:val="1"/>
@@ -4694,7 +5047,7 @@
     </w:p>
     <w:p>
       <w:pPr>
-        <w:pStyle w:val="a5"/>
+        <w:pStyle w:val="ListParagraph"/>
         <w:numPr>
           <w:ilvl w:val="2"/>
           <w:numId w:val="1"/>
@@ -4717,7 +5070,7 @@
     </w:p>
     <w:p>
       <w:pPr>
-        <w:pStyle w:val="a5"/>
+        <w:pStyle w:val="ListParagraph"/>
         <w:numPr>
           <w:ilvl w:val="1"/>
           <w:numId w:val="1"/>
@@ -4740,7 +5093,7 @@
     </w:p>
     <w:p>
       <w:pPr>
-        <w:pStyle w:val="a5"/>
+        <w:pStyle w:val="ListParagraph"/>
         <w:numPr>
           <w:ilvl w:val="2"/>
           <w:numId w:val="1"/>
@@ -4762,7 +5115,7 @@
     </w:p>
     <w:p>
       <w:pPr>
-        <w:pStyle w:val="a5"/>
+        <w:pStyle w:val="ListParagraph"/>
         <w:numPr>
           <w:ilvl w:val="2"/>
           <w:numId w:val="1"/>
@@ -4793,7 +5146,7 @@
     </w:p>
     <w:p>
       <w:pPr>
-        <w:pStyle w:val="a5"/>
+        <w:pStyle w:val="ListParagraph"/>
         <w:numPr>
           <w:ilvl w:val="2"/>
           <w:numId w:val="1"/>
@@ -4815,7 +5168,7 @@
     </w:p>
     <w:p>
       <w:pPr>
-        <w:pStyle w:val="a5"/>
+        <w:pStyle w:val="ListParagraph"/>
         <w:numPr>
           <w:ilvl w:val="2"/>
           <w:numId w:val="1"/>
@@ -4837,7 +5190,7 @@
     </w:p>
     <w:p>
       <w:pPr>
-        <w:pStyle w:val="a5"/>
+        <w:pStyle w:val="ListParagraph"/>
         <w:numPr>
           <w:ilvl w:val="2"/>
           <w:numId w:val="1"/>
@@ -4868,13 +5221,12 @@
     </w:p>
     <w:p>
       <w:pPr>
-        <w:pStyle w:val="a5"/>
+        <w:pStyle w:val="ListParagraph"/>
         <w:numPr>
           <w:ilvl w:val="2"/>
           <w:numId w:val="1"/>
         </w:numPr>
         <w:rPr>
-          <w:rFonts w:hint="eastAsia"/>
           <w:color w:val="D9D9D9" w:themeColor="background1" w:themeShade="D9"/>
           <w:sz w:val="32"/>
           <w:szCs w:val="32"/>
@@ -4900,70 +5252,1561 @@
     </w:p>
     <w:p>
       <w:pPr>
-        <w:pStyle w:val="a3"/>
-        <w:rPr>
-          <w:color w:val="D9D9D9" w:themeColor="background1" w:themeShade="D9"/>
-        </w:rPr>
-      </w:pPr>
-      <w:r>
-        <w:rPr>
-          <w:rFonts w:hint="eastAsia"/>
-          <w:color w:val="D9D9D9" w:themeColor="background1" w:themeShade="D9"/>
+        <w:pStyle w:val="Title"/>
+        <w:rPr>
+          <w:color w:val="D9D9D9" w:themeColor="background1" w:themeShade="D9"/>
+        </w:rPr>
+      </w:pPr>
+      <w:r>
+        <w:rPr>
+          <w:rFonts w:hint="eastAsia"/>
+          <w:color w:val="D9D9D9" w:themeColor="background1" w:themeShade="D9"/>
+        </w:rPr>
+        <w:t>总结</w:t>
+      </w:r>
+    </w:p>
+    <w:p>
+      <w:pPr>
+        <w:pStyle w:val="Title"/>
+        <w:rPr>
+          <w:color w:val="D9D9D9" w:themeColor="background1" w:themeShade="D9"/>
+        </w:rPr>
+      </w:pPr>
+      <w:r>
+        <w:rPr>
+          <w:rFonts w:hint="eastAsia"/>
+          <w:color w:val="D9D9D9" w:themeColor="background1" w:themeShade="D9"/>
+        </w:rPr>
+        <w:t>后续工作</w:t>
+      </w:r>
+    </w:p>
+    <w:p>
+      <w:pPr>
+        <w:pStyle w:val="Title"/>
+        <w:rPr>
+          <w:color w:val="D9D9D9" w:themeColor="background1" w:themeShade="D9"/>
+        </w:rPr>
+      </w:pPr>
+      <w:r>
+        <w:rPr>
+          <w:rFonts w:hint="eastAsia"/>
+          <w:color w:val="D9D9D9" w:themeColor="background1" w:themeShade="D9"/>
+        </w:rPr>
+        <w:t>联系方式</w:t>
+      </w:r>
+    </w:p>
+    <w:p>
+      <w:pPr>
+        <w:pStyle w:val="Title"/>
+        <w:rPr>
+          <w:color w:val="D9D9D9" w:themeColor="background1" w:themeShade="D9"/>
+        </w:rPr>
+      </w:pPr>
+      <w:r>
+        <w:rPr>
+          <w:rFonts w:hint="eastAsia"/>
+          <w:color w:val="D9D9D9" w:themeColor="background1" w:themeShade="D9"/>
+        </w:rPr>
+        <w:t>代码</w:t>
+      </w:r>
+      <w:r>
+        <w:rPr>
+          <w:color w:val="D9D9D9" w:themeColor="background1" w:themeShade="D9"/>
+        </w:rPr>
+        <w:t xml:space="preserve"> </w:t>
+      </w:r>
+    </w:p>
+    <w:p>
+      <w:r>
+        <w:br w:type="page"/>
+      </w:r>
+    </w:p>
+    <w:p>
+      <w:pPr>
+        <w:rPr>
+          <w:rFonts w:asciiTheme="majorEastAsia" w:eastAsiaTheme="majorEastAsia" w:hAnsiTheme="majorEastAsia"/>
+          <w:color w:val="D9D9D9" w:themeColor="background1" w:themeShade="D9"/>
+          <w:sz w:val="40"/>
+          <w:szCs w:val="40"/>
+        </w:rPr>
+      </w:pPr>
+      <w:r>
+        <w:rPr>
+          <w:rFonts w:asciiTheme="majorEastAsia" w:eastAsiaTheme="majorEastAsia" w:hAnsiTheme="majorEastAsia"/>
+          <w:color w:val="D9D9D9" w:themeColor="background1" w:themeShade="D9"/>
+          <w:sz w:val="40"/>
+          <w:szCs w:val="40"/>
         </w:rPr>
         <w:lastRenderedPageBreak/>
-        <w:t>总结</w:t>
-      </w:r>
-    </w:p>
-    <w:p>
-      <w:pPr>
-        <w:pStyle w:val="a3"/>
-        <w:rPr>
-          <w:color w:val="D9D9D9" w:themeColor="background1" w:themeShade="D9"/>
-        </w:rPr>
-      </w:pPr>
-      <w:r>
-        <w:rPr>
-          <w:rFonts w:hint="eastAsia"/>
-          <w:color w:val="D9D9D9" w:themeColor="background1" w:themeShade="D9"/>
-        </w:rPr>
-        <w:t>后续工作</w:t>
-      </w:r>
-    </w:p>
-    <w:p>
-      <w:pPr>
-        <w:pStyle w:val="a3"/>
-        <w:rPr>
-          <w:color w:val="D9D9D9" w:themeColor="background1" w:themeShade="D9"/>
-        </w:rPr>
-      </w:pPr>
-      <w:r>
-        <w:rPr>
-          <w:rFonts w:hint="eastAsia"/>
-          <w:color w:val="D9D9D9" w:themeColor="background1" w:themeShade="D9"/>
-        </w:rPr>
-        <w:t>联系方式</w:t>
-      </w:r>
-    </w:p>
-    <w:p>
-      <w:pPr>
-        <w:pStyle w:val="a3"/>
-        <w:rPr>
-          <w:rFonts w:hint="eastAsia"/>
-          <w:color w:val="D9D9D9" w:themeColor="background1" w:themeShade="D9"/>
-        </w:rPr>
-      </w:pPr>
-      <w:r>
-        <w:rPr>
-          <w:rFonts w:hint="eastAsia"/>
-          <w:color w:val="D9D9D9" w:themeColor="background1" w:themeShade="D9"/>
-        </w:rPr>
-        <w:t>代码</w:t>
-      </w:r>
-      <w:r>
-        <w:rPr>
-          <w:color w:val="D9D9D9" w:themeColor="background1" w:themeShade="D9"/>
-        </w:rPr>
-        <w:t xml:space="preserve"> </w:t>
+        <w:t>TOP 30 HIGHEST GAIN STOCKS FOR REGULAR INVESTING:</w:t>
+      </w:r>
+    </w:p>
+    <w:p>
+      <w:pPr>
+        <w:rPr>
+          <w:rFonts w:asciiTheme="majorEastAsia" w:eastAsiaTheme="majorEastAsia" w:hAnsiTheme="majorEastAsia"/>
+          <w:color w:val="D9D9D9" w:themeColor="background1" w:themeShade="D9"/>
+          <w:sz w:val="40"/>
+          <w:szCs w:val="40"/>
+        </w:rPr>
+      </w:pPr>
+      <w:r>
+        <w:rPr>
+          <w:rFonts w:asciiTheme="majorEastAsia" w:eastAsiaTheme="majorEastAsia" w:hAnsiTheme="majorEastAsia"/>
+          <w:color w:val="D9D9D9" w:themeColor="background1" w:themeShade="D9"/>
+          <w:sz w:val="40"/>
+          <w:szCs w:val="40"/>
+        </w:rPr>
+        <w:t>DOGE-USD returns 3234.03</w:t>
+      </w:r>
+    </w:p>
+    <w:p>
+      <w:pPr>
+        <w:rPr>
+          <w:rFonts w:asciiTheme="majorEastAsia" w:eastAsiaTheme="majorEastAsia" w:hAnsiTheme="majorEastAsia"/>
+          <w:color w:val="D9D9D9" w:themeColor="background1" w:themeShade="D9"/>
+          <w:sz w:val="40"/>
+          <w:szCs w:val="40"/>
+        </w:rPr>
+      </w:pPr>
+      <w:r>
+        <w:rPr>
+          <w:rFonts w:asciiTheme="majorEastAsia" w:eastAsiaTheme="majorEastAsia" w:hAnsiTheme="majorEastAsia"/>
+          <w:color w:val="D9D9D9" w:themeColor="background1" w:themeShade="D9"/>
+          <w:sz w:val="40"/>
+          <w:szCs w:val="40"/>
+        </w:rPr>
+        <w:t>LUNA1-USD returns 2816.71</w:t>
+      </w:r>
+    </w:p>
+    <w:p>
+      <w:pPr>
+        <w:rPr>
+          <w:rFonts w:asciiTheme="majorEastAsia" w:eastAsiaTheme="majorEastAsia" w:hAnsiTheme="majorEastAsia"/>
+          <w:color w:val="D9D9D9" w:themeColor="background1" w:themeShade="D9"/>
+          <w:sz w:val="40"/>
+          <w:szCs w:val="40"/>
+        </w:rPr>
+      </w:pPr>
+      <w:r>
+        <w:rPr>
+          <w:rFonts w:asciiTheme="majorEastAsia" w:eastAsiaTheme="majorEastAsia" w:hAnsiTheme="majorEastAsia"/>
+          <w:color w:val="D9D9D9" w:themeColor="background1" w:themeShade="D9"/>
+          <w:sz w:val="40"/>
+          <w:szCs w:val="40"/>
+        </w:rPr>
+        <w:t>SOL1-USD returns 2092.4</w:t>
+      </w:r>
+    </w:p>
+    <w:p>
+      <w:pPr>
+        <w:rPr>
+          <w:rFonts w:asciiTheme="majorEastAsia" w:eastAsiaTheme="majorEastAsia" w:hAnsiTheme="majorEastAsia"/>
+          <w:color w:val="D9D9D9" w:themeColor="background1" w:themeShade="D9"/>
+          <w:sz w:val="40"/>
+          <w:szCs w:val="40"/>
+        </w:rPr>
+      </w:pPr>
+      <w:r>
+        <w:rPr>
+          <w:rFonts w:asciiTheme="majorEastAsia" w:eastAsiaTheme="majorEastAsia" w:hAnsiTheme="majorEastAsia"/>
+          <w:color w:val="D9D9D9" w:themeColor="background1" w:themeShade="D9"/>
+          <w:sz w:val="40"/>
+          <w:szCs w:val="40"/>
+        </w:rPr>
+        <w:t>MATIC-USD returns 1570.09</w:t>
+      </w:r>
+    </w:p>
+    <w:p>
+      <w:pPr>
+        <w:rPr>
+          <w:rFonts w:asciiTheme="majorEastAsia" w:eastAsiaTheme="majorEastAsia" w:hAnsiTheme="majorEastAsia"/>
+          <w:color w:val="D9D9D9" w:themeColor="background1" w:themeShade="D9"/>
+          <w:sz w:val="40"/>
+          <w:szCs w:val="40"/>
+        </w:rPr>
+      </w:pPr>
+      <w:r>
+        <w:rPr>
+          <w:rFonts w:asciiTheme="majorEastAsia" w:eastAsiaTheme="majorEastAsia" w:hAnsiTheme="majorEastAsia"/>
+          <w:color w:val="D9D9D9" w:themeColor="background1" w:themeShade="D9"/>
+          <w:sz w:val="40"/>
+          <w:szCs w:val="40"/>
+        </w:rPr>
+        <w:t>HEX-USD returns 1309.19</w:t>
+      </w:r>
+    </w:p>
+    <w:p>
+      <w:pPr>
+        <w:rPr>
+          <w:rFonts w:asciiTheme="majorEastAsia" w:eastAsiaTheme="majorEastAsia" w:hAnsiTheme="majorEastAsia"/>
+          <w:color w:val="D9D9D9" w:themeColor="background1" w:themeShade="D9"/>
+          <w:sz w:val="40"/>
+          <w:szCs w:val="40"/>
+        </w:rPr>
+      </w:pPr>
+      <w:r>
+        <w:rPr>
+          <w:rFonts w:asciiTheme="majorEastAsia" w:eastAsiaTheme="majorEastAsia" w:hAnsiTheme="majorEastAsia"/>
+          <w:color w:val="D9D9D9" w:themeColor="background1" w:themeShade="D9"/>
+          <w:sz w:val="40"/>
+          <w:szCs w:val="40"/>
+        </w:rPr>
+        <w:t>ADA-USD returns 892.39</w:t>
+      </w:r>
+    </w:p>
+    <w:p>
+      <w:pPr>
+        <w:rPr>
+          <w:rFonts w:asciiTheme="majorEastAsia" w:eastAsiaTheme="majorEastAsia" w:hAnsiTheme="majorEastAsia"/>
+          <w:color w:val="D9D9D9" w:themeColor="background1" w:themeShade="D9"/>
+          <w:sz w:val="40"/>
+          <w:szCs w:val="40"/>
+        </w:rPr>
+      </w:pPr>
+      <w:r>
+        <w:rPr>
+          <w:rFonts w:asciiTheme="majorEastAsia" w:eastAsiaTheme="majorEastAsia" w:hAnsiTheme="majorEastAsia"/>
+          <w:color w:val="D9D9D9" w:themeColor="background1" w:themeShade="D9"/>
+          <w:sz w:val="40"/>
+          <w:szCs w:val="40"/>
+        </w:rPr>
+        <w:t>BNB-USD returns 619.13</w:t>
+      </w:r>
+    </w:p>
+    <w:p>
+      <w:pPr>
+        <w:rPr>
+          <w:rFonts w:asciiTheme="majorEastAsia" w:eastAsiaTheme="majorEastAsia" w:hAnsiTheme="majorEastAsia"/>
+          <w:color w:val="D9D9D9" w:themeColor="background1" w:themeShade="D9"/>
+          <w:sz w:val="40"/>
+          <w:szCs w:val="40"/>
+        </w:rPr>
+      </w:pPr>
+      <w:r>
+        <w:rPr>
+          <w:rFonts w:asciiTheme="majorEastAsia" w:eastAsiaTheme="majorEastAsia" w:hAnsiTheme="majorEastAsia"/>
+          <w:color w:val="D9D9D9" w:themeColor="background1" w:themeShade="D9"/>
+          <w:sz w:val="40"/>
+          <w:szCs w:val="40"/>
+        </w:rPr>
+        <w:t>ETC-USD returns 486.49</w:t>
+      </w:r>
+    </w:p>
+    <w:p>
+      <w:pPr>
+        <w:rPr>
+          <w:rFonts w:asciiTheme="majorEastAsia" w:eastAsiaTheme="majorEastAsia" w:hAnsiTheme="majorEastAsia"/>
+          <w:color w:val="D9D9D9" w:themeColor="background1" w:themeShade="D9"/>
+          <w:sz w:val="40"/>
+          <w:szCs w:val="40"/>
+        </w:rPr>
+      </w:pPr>
+      <w:r>
+        <w:rPr>
+          <w:rFonts w:asciiTheme="majorEastAsia" w:eastAsiaTheme="majorEastAsia" w:hAnsiTheme="majorEastAsia"/>
+          <w:color w:val="D9D9D9" w:themeColor="background1" w:themeShade="D9"/>
+          <w:sz w:val="40"/>
+          <w:szCs w:val="40"/>
+        </w:rPr>
+        <w:t>AVAX-USD returns 381.19</w:t>
+      </w:r>
+    </w:p>
+    <w:p>
+      <w:pPr>
+        <w:rPr>
+          <w:rFonts w:asciiTheme="majorEastAsia" w:eastAsiaTheme="majorEastAsia" w:hAnsiTheme="majorEastAsia"/>
+          <w:color w:val="D9D9D9" w:themeColor="background1" w:themeShade="D9"/>
+          <w:sz w:val="40"/>
+          <w:szCs w:val="40"/>
+        </w:rPr>
+      </w:pPr>
+      <w:r>
+        <w:rPr>
+          <w:rFonts w:asciiTheme="majorEastAsia" w:eastAsiaTheme="majorEastAsia" w:hAnsiTheme="majorEastAsia"/>
+          <w:color w:val="D9D9D9" w:themeColor="background1" w:themeShade="D9"/>
+          <w:sz w:val="40"/>
+          <w:szCs w:val="40"/>
+        </w:rPr>
+        <w:t>VET-USD returns 326.13</w:t>
+      </w:r>
+    </w:p>
+    <w:p>
+      <w:pPr>
+        <w:rPr>
+          <w:rFonts w:asciiTheme="majorEastAsia" w:eastAsiaTheme="majorEastAsia" w:hAnsiTheme="majorEastAsia"/>
+          <w:color w:val="D9D9D9" w:themeColor="background1" w:themeShade="D9"/>
+          <w:sz w:val="40"/>
+          <w:szCs w:val="40"/>
+        </w:rPr>
+      </w:pPr>
+      <w:r>
+        <w:rPr>
+          <w:rFonts w:asciiTheme="majorEastAsia" w:eastAsiaTheme="majorEastAsia" w:hAnsiTheme="majorEastAsia"/>
+          <w:color w:val="D9D9D9" w:themeColor="background1" w:themeShade="D9"/>
+          <w:sz w:val="40"/>
+          <w:szCs w:val="40"/>
+        </w:rPr>
+        <w:t>THETA-USD returns 313.86</w:t>
+      </w:r>
+    </w:p>
+    <w:p>
+      <w:pPr>
+        <w:rPr>
+          <w:rFonts w:asciiTheme="majorEastAsia" w:eastAsiaTheme="majorEastAsia" w:hAnsiTheme="majorEastAsia"/>
+          <w:color w:val="D9D9D9" w:themeColor="background1" w:themeShade="D9"/>
+          <w:sz w:val="40"/>
+          <w:szCs w:val="40"/>
+        </w:rPr>
+      </w:pPr>
+      <w:r>
+        <w:rPr>
+          <w:rFonts w:asciiTheme="majorEastAsia" w:eastAsiaTheme="majorEastAsia" w:hAnsiTheme="majorEastAsia"/>
+          <w:color w:val="D9D9D9" w:themeColor="background1" w:themeShade="D9"/>
+          <w:sz w:val="40"/>
+          <w:szCs w:val="40"/>
+        </w:rPr>
+        <w:t>ETH-USD returns 237.34</w:t>
+      </w:r>
+    </w:p>
+    <w:p>
+      <w:pPr>
+        <w:rPr>
+          <w:rFonts w:asciiTheme="majorEastAsia" w:eastAsiaTheme="majorEastAsia" w:hAnsiTheme="majorEastAsia"/>
+          <w:color w:val="D9D9D9" w:themeColor="background1" w:themeShade="D9"/>
+          <w:sz w:val="40"/>
+          <w:szCs w:val="40"/>
+        </w:rPr>
+      </w:pPr>
+      <w:r>
+        <w:rPr>
+          <w:rFonts w:asciiTheme="majorEastAsia" w:eastAsiaTheme="majorEastAsia" w:hAnsiTheme="majorEastAsia"/>
+          <w:color w:val="D9D9D9" w:themeColor="background1" w:themeShade="D9"/>
+          <w:sz w:val="40"/>
+          <w:szCs w:val="40"/>
+        </w:rPr>
+        <w:t>DOT1-USD returns 182.9</w:t>
+      </w:r>
+    </w:p>
+    <w:p>
+      <w:pPr>
+        <w:rPr>
+          <w:rFonts w:asciiTheme="majorEastAsia" w:eastAsiaTheme="majorEastAsia" w:hAnsiTheme="majorEastAsia"/>
+          <w:color w:val="D9D9D9" w:themeColor="background1" w:themeShade="D9"/>
+          <w:sz w:val="40"/>
+          <w:szCs w:val="40"/>
+        </w:rPr>
+      </w:pPr>
+      <w:r>
+        <w:rPr>
+          <w:rFonts w:asciiTheme="majorEastAsia" w:eastAsiaTheme="majorEastAsia" w:hAnsiTheme="majorEastAsia"/>
+          <w:color w:val="D9D9D9" w:themeColor="background1" w:themeShade="D9"/>
+          <w:sz w:val="40"/>
+          <w:szCs w:val="40"/>
+        </w:rPr>
+        <w:t>UNI3-USD returns 155.62</w:t>
+      </w:r>
+    </w:p>
+    <w:p>
+      <w:pPr>
+        <w:rPr>
+          <w:rFonts w:asciiTheme="majorEastAsia" w:eastAsiaTheme="majorEastAsia" w:hAnsiTheme="majorEastAsia"/>
+          <w:color w:val="D9D9D9" w:themeColor="background1" w:themeShade="D9"/>
+          <w:sz w:val="40"/>
+          <w:szCs w:val="40"/>
+        </w:rPr>
+      </w:pPr>
+      <w:r>
+        <w:rPr>
+          <w:rFonts w:asciiTheme="majorEastAsia" w:eastAsiaTheme="majorEastAsia" w:hAnsiTheme="majorEastAsia"/>
+          <w:color w:val="D9D9D9" w:themeColor="background1" w:themeShade="D9"/>
+          <w:sz w:val="40"/>
+          <w:szCs w:val="40"/>
+        </w:rPr>
+        <w:t>XRP-USD returns 148.43</w:t>
+      </w:r>
+    </w:p>
+    <w:p>
+      <w:pPr>
+        <w:rPr>
+          <w:rFonts w:asciiTheme="majorEastAsia" w:eastAsiaTheme="majorEastAsia" w:hAnsiTheme="majorEastAsia"/>
+          <w:color w:val="D9D9D9" w:themeColor="background1" w:themeShade="D9"/>
+          <w:sz w:val="40"/>
+          <w:szCs w:val="40"/>
+        </w:rPr>
+      </w:pPr>
+      <w:r>
+        <w:rPr>
+          <w:rFonts w:asciiTheme="majorEastAsia" w:eastAsiaTheme="majorEastAsia" w:hAnsiTheme="majorEastAsia"/>
+          <w:color w:val="D9D9D9" w:themeColor="background1" w:themeShade="D9"/>
+          <w:sz w:val="40"/>
+          <w:szCs w:val="40"/>
+        </w:rPr>
+        <w:t>TRX-USD returns 102.56</w:t>
+      </w:r>
+    </w:p>
+    <w:p>
+      <w:pPr>
+        <w:rPr>
+          <w:rFonts w:asciiTheme="majorEastAsia" w:eastAsiaTheme="majorEastAsia" w:hAnsiTheme="majorEastAsia"/>
+          <w:color w:val="D9D9D9" w:themeColor="background1" w:themeShade="D9"/>
+          <w:sz w:val="40"/>
+          <w:szCs w:val="40"/>
+        </w:rPr>
+      </w:pPr>
+      <w:r>
+        <w:rPr>
+          <w:rFonts w:asciiTheme="majorEastAsia" w:eastAsiaTheme="majorEastAsia" w:hAnsiTheme="majorEastAsia"/>
+          <w:color w:val="D9D9D9" w:themeColor="background1" w:themeShade="D9"/>
+          <w:sz w:val="40"/>
+          <w:szCs w:val="40"/>
+        </w:rPr>
+        <w:t>BTC-USD returns 86.51</w:t>
+      </w:r>
+    </w:p>
+    <w:p>
+      <w:pPr>
+        <w:rPr>
+          <w:rFonts w:asciiTheme="majorEastAsia" w:eastAsiaTheme="majorEastAsia" w:hAnsiTheme="majorEastAsia"/>
+          <w:color w:val="D9D9D9" w:themeColor="background1" w:themeShade="D9"/>
+          <w:sz w:val="40"/>
+          <w:szCs w:val="40"/>
+        </w:rPr>
+      </w:pPr>
+      <w:r>
+        <w:rPr>
+          <w:rFonts w:asciiTheme="majorEastAsia" w:eastAsiaTheme="majorEastAsia" w:hAnsiTheme="majorEastAsia"/>
+          <w:color w:val="D9D9D9" w:themeColor="background1" w:themeShade="D9"/>
+          <w:sz w:val="40"/>
+          <w:szCs w:val="40"/>
+        </w:rPr>
+        <w:t>XLM-USD returns 81.12</w:t>
+      </w:r>
+    </w:p>
+    <w:p>
+      <w:pPr>
+        <w:rPr>
+          <w:rFonts w:asciiTheme="majorEastAsia" w:eastAsiaTheme="majorEastAsia" w:hAnsiTheme="majorEastAsia"/>
+          <w:color w:val="D9D9D9" w:themeColor="background1" w:themeShade="D9"/>
+          <w:sz w:val="40"/>
+          <w:szCs w:val="40"/>
+        </w:rPr>
+      </w:pPr>
+      <w:r>
+        <w:rPr>
+          <w:rFonts w:asciiTheme="majorEastAsia" w:eastAsiaTheme="majorEastAsia" w:hAnsiTheme="majorEastAsia"/>
+          <w:color w:val="D9D9D9" w:themeColor="background1" w:themeShade="D9"/>
+          <w:sz w:val="40"/>
+          <w:szCs w:val="40"/>
+        </w:rPr>
+        <w:lastRenderedPageBreak/>
+        <w:t>FIL-USD returns 58.37</w:t>
+      </w:r>
+    </w:p>
+    <w:p>
+      <w:pPr>
+        <w:rPr>
+          <w:rFonts w:asciiTheme="majorEastAsia" w:eastAsiaTheme="majorEastAsia" w:hAnsiTheme="majorEastAsia"/>
+          <w:color w:val="D9D9D9" w:themeColor="background1" w:themeShade="D9"/>
+          <w:sz w:val="40"/>
+          <w:szCs w:val="40"/>
+        </w:rPr>
+      </w:pPr>
+      <w:r>
+        <w:rPr>
+          <w:rFonts w:asciiTheme="majorEastAsia" w:eastAsiaTheme="majorEastAsia" w:hAnsiTheme="majorEastAsia"/>
+          <w:color w:val="D9D9D9" w:themeColor="background1" w:themeShade="D9"/>
+          <w:sz w:val="40"/>
+          <w:szCs w:val="40"/>
+        </w:rPr>
+        <w:t>BCH-USD returns 57.8</w:t>
+      </w:r>
+    </w:p>
+    <w:p>
+      <w:pPr>
+        <w:rPr>
+          <w:rFonts w:asciiTheme="majorEastAsia" w:eastAsiaTheme="majorEastAsia" w:hAnsiTheme="majorEastAsia"/>
+          <w:color w:val="D9D9D9" w:themeColor="background1" w:themeShade="D9"/>
+          <w:sz w:val="40"/>
+          <w:szCs w:val="40"/>
+        </w:rPr>
+      </w:pPr>
+      <w:r>
+        <w:rPr>
+          <w:rFonts w:asciiTheme="majorEastAsia" w:eastAsiaTheme="majorEastAsia" w:hAnsiTheme="majorEastAsia"/>
+          <w:color w:val="D9D9D9" w:themeColor="background1" w:themeShade="D9"/>
+          <w:sz w:val="40"/>
+          <w:szCs w:val="40"/>
+        </w:rPr>
+        <w:t>LTC-USD returns 57.79</w:t>
+      </w:r>
+    </w:p>
+    <w:p>
+      <w:pPr>
+        <w:rPr>
+          <w:rFonts w:asciiTheme="majorEastAsia" w:eastAsiaTheme="majorEastAsia" w:hAnsiTheme="majorEastAsia"/>
+          <w:color w:val="D9D9D9" w:themeColor="background1" w:themeShade="D9"/>
+          <w:sz w:val="40"/>
+          <w:szCs w:val="40"/>
+        </w:rPr>
+      </w:pPr>
+      <w:r>
+        <w:rPr>
+          <w:rFonts w:asciiTheme="majorEastAsia" w:eastAsiaTheme="majorEastAsia" w:hAnsiTheme="majorEastAsia"/>
+          <w:color w:val="D9D9D9" w:themeColor="background1" w:themeShade="D9"/>
+          <w:sz w:val="40"/>
+          <w:szCs w:val="40"/>
+        </w:rPr>
+        <w:t>LINK-USD returns 40.82</w:t>
+      </w:r>
+    </w:p>
+    <w:p>
+      <w:pPr>
+        <w:rPr>
+          <w:rFonts w:asciiTheme="majorEastAsia" w:eastAsiaTheme="majorEastAsia" w:hAnsiTheme="majorEastAsia"/>
+          <w:color w:val="D9D9D9" w:themeColor="background1" w:themeShade="D9"/>
+          <w:sz w:val="40"/>
+          <w:szCs w:val="40"/>
+        </w:rPr>
+      </w:pPr>
+      <w:r>
+        <w:rPr>
+          <w:rFonts w:asciiTheme="majorEastAsia" w:eastAsiaTheme="majorEastAsia" w:hAnsiTheme="majorEastAsia"/>
+          <w:color w:val="D9D9D9" w:themeColor="background1" w:themeShade="D9"/>
+          <w:sz w:val="40"/>
+          <w:szCs w:val="40"/>
+        </w:rPr>
+        <w:t>USDT-USD returns 0.06</w:t>
+      </w:r>
+    </w:p>
+    <w:p>
+      <w:pPr>
+        <w:rPr>
+          <w:rFonts w:asciiTheme="majorEastAsia" w:eastAsiaTheme="majorEastAsia" w:hAnsiTheme="majorEastAsia"/>
+          <w:color w:val="D9D9D9" w:themeColor="background1" w:themeShade="D9"/>
+          <w:sz w:val="40"/>
+          <w:szCs w:val="40"/>
+        </w:rPr>
+      </w:pPr>
+      <w:r>
+        <w:rPr>
+          <w:rFonts w:asciiTheme="majorEastAsia" w:eastAsiaTheme="majorEastAsia" w:hAnsiTheme="majorEastAsia"/>
+          <w:color w:val="D9D9D9" w:themeColor="background1" w:themeShade="D9"/>
+          <w:sz w:val="40"/>
+          <w:szCs w:val="40"/>
+        </w:rPr>
+        <w:t>USDC-USD returns -0.03</w:t>
+      </w:r>
+    </w:p>
+    <w:p>
+      <w:pPr>
+        <w:rPr>
+          <w:rFonts w:asciiTheme="majorEastAsia" w:eastAsiaTheme="majorEastAsia" w:hAnsiTheme="majorEastAsia"/>
+          <w:color w:val="D9D9D9" w:themeColor="background1" w:themeShade="D9"/>
+          <w:sz w:val="40"/>
+          <w:szCs w:val="40"/>
+        </w:rPr>
+      </w:pPr>
+    </w:p>
+    <w:p>
+      <w:pPr>
+        <w:rPr>
+          <w:rFonts w:asciiTheme="majorEastAsia" w:eastAsiaTheme="majorEastAsia" w:hAnsiTheme="majorEastAsia"/>
+          <w:color w:val="D9D9D9" w:themeColor="background1" w:themeShade="D9"/>
+          <w:sz w:val="40"/>
+          <w:szCs w:val="40"/>
+        </w:rPr>
+      </w:pPr>
+      <w:r>
+        <w:rPr>
+          <w:rFonts w:asciiTheme="majorEastAsia" w:eastAsiaTheme="majorEastAsia" w:hAnsiTheme="majorEastAsia"/>
+          <w:color w:val="D9D9D9" w:themeColor="background1" w:themeShade="D9"/>
+          <w:sz w:val="40"/>
+          <w:szCs w:val="40"/>
+        </w:rPr>
+        <w:t>TOP 50 HIGHEST GAIN STOCKS FOR REGULAR INVESTING:</w:t>
+      </w:r>
+    </w:p>
+    <w:p>
+      <w:pPr>
+        <w:rPr>
+          <w:rFonts w:asciiTheme="majorEastAsia" w:eastAsiaTheme="majorEastAsia" w:hAnsiTheme="majorEastAsia"/>
+          <w:color w:val="D9D9D9" w:themeColor="background1" w:themeShade="D9"/>
+          <w:sz w:val="40"/>
+          <w:szCs w:val="40"/>
+        </w:rPr>
+      </w:pPr>
+      <w:r>
+        <w:rPr>
+          <w:rFonts w:asciiTheme="majorEastAsia" w:eastAsiaTheme="majorEastAsia" w:hAnsiTheme="majorEastAsia"/>
+          <w:color w:val="D9D9D9" w:themeColor="background1" w:themeShade="D9"/>
+          <w:sz w:val="40"/>
+          <w:szCs w:val="40"/>
+        </w:rPr>
+        <w:t>OAS returns 11779.31</w:t>
+      </w:r>
+    </w:p>
+    <w:p>
+      <w:pPr>
+        <w:rPr>
+          <w:rFonts w:asciiTheme="majorEastAsia" w:eastAsiaTheme="majorEastAsia" w:hAnsiTheme="majorEastAsia"/>
+          <w:color w:val="D9D9D9" w:themeColor="background1" w:themeShade="D9"/>
+          <w:sz w:val="40"/>
+          <w:szCs w:val="40"/>
+        </w:rPr>
+      </w:pPr>
+      <w:r>
+        <w:rPr>
+          <w:rFonts w:asciiTheme="majorEastAsia" w:eastAsiaTheme="majorEastAsia" w:hAnsiTheme="majorEastAsia"/>
+          <w:color w:val="D9D9D9" w:themeColor="background1" w:themeShade="D9"/>
+          <w:sz w:val="40"/>
+          <w:szCs w:val="40"/>
+        </w:rPr>
+        <w:t>WKSP returns 2000.1</w:t>
+      </w:r>
+    </w:p>
+    <w:p>
+      <w:pPr>
+        <w:rPr>
+          <w:rFonts w:asciiTheme="majorEastAsia" w:eastAsiaTheme="majorEastAsia" w:hAnsiTheme="majorEastAsia"/>
+          <w:color w:val="D9D9D9" w:themeColor="background1" w:themeShade="D9"/>
+          <w:sz w:val="40"/>
+          <w:szCs w:val="40"/>
+        </w:rPr>
+      </w:pPr>
+      <w:r>
+        <w:rPr>
+          <w:rFonts w:asciiTheme="majorEastAsia" w:eastAsiaTheme="majorEastAsia" w:hAnsiTheme="majorEastAsia"/>
+          <w:color w:val="D9D9D9" w:themeColor="background1" w:themeShade="D9"/>
+          <w:sz w:val="40"/>
+          <w:szCs w:val="40"/>
+        </w:rPr>
+        <w:t>ZIVO returns 1596.6</w:t>
+      </w:r>
+    </w:p>
+    <w:p>
+      <w:pPr>
+        <w:rPr>
+          <w:rFonts w:asciiTheme="majorEastAsia" w:eastAsiaTheme="majorEastAsia" w:hAnsiTheme="majorEastAsia"/>
+          <w:color w:val="D9D9D9" w:themeColor="background1" w:themeShade="D9"/>
+          <w:sz w:val="40"/>
+          <w:szCs w:val="40"/>
+        </w:rPr>
+      </w:pPr>
+      <w:r>
+        <w:rPr>
+          <w:rFonts w:asciiTheme="majorEastAsia" w:eastAsiaTheme="majorEastAsia" w:hAnsiTheme="majorEastAsia"/>
+          <w:color w:val="D9D9D9" w:themeColor="background1" w:themeShade="D9"/>
+          <w:sz w:val="40"/>
+          <w:szCs w:val="40"/>
+        </w:rPr>
+        <w:t>AADI returns 1596.52</w:t>
+      </w:r>
+    </w:p>
+    <w:p>
+      <w:pPr>
+        <w:rPr>
+          <w:rFonts w:asciiTheme="majorEastAsia" w:eastAsiaTheme="majorEastAsia" w:hAnsiTheme="majorEastAsia"/>
+          <w:color w:val="D9D9D9" w:themeColor="background1" w:themeShade="D9"/>
+          <w:sz w:val="40"/>
+          <w:szCs w:val="40"/>
+        </w:rPr>
+      </w:pPr>
+      <w:r>
+        <w:rPr>
+          <w:rFonts w:asciiTheme="majorEastAsia" w:eastAsiaTheme="majorEastAsia" w:hAnsiTheme="majorEastAsia"/>
+          <w:color w:val="D9D9D9" w:themeColor="background1" w:themeShade="D9"/>
+          <w:sz w:val="40"/>
+          <w:szCs w:val="40"/>
+        </w:rPr>
+        <w:t>DTST returns 1418.89</w:t>
+      </w:r>
+    </w:p>
+    <w:p>
+      <w:pPr>
+        <w:rPr>
+          <w:rFonts w:asciiTheme="majorEastAsia" w:eastAsiaTheme="majorEastAsia" w:hAnsiTheme="majorEastAsia"/>
+          <w:color w:val="D9D9D9" w:themeColor="background1" w:themeShade="D9"/>
+          <w:sz w:val="40"/>
+          <w:szCs w:val="40"/>
+        </w:rPr>
+      </w:pPr>
+      <w:r>
+        <w:rPr>
+          <w:rFonts w:asciiTheme="majorEastAsia" w:eastAsiaTheme="majorEastAsia" w:hAnsiTheme="majorEastAsia"/>
+          <w:color w:val="D9D9D9" w:themeColor="background1" w:themeShade="D9"/>
+          <w:sz w:val="40"/>
+          <w:szCs w:val="40"/>
+        </w:rPr>
+        <w:t>SPRT returns 873.16</w:t>
+      </w:r>
+    </w:p>
+    <w:p>
+      <w:pPr>
+        <w:rPr>
+          <w:rFonts w:asciiTheme="majorEastAsia" w:eastAsiaTheme="majorEastAsia" w:hAnsiTheme="majorEastAsia"/>
+          <w:color w:val="D9D9D9" w:themeColor="background1" w:themeShade="D9"/>
+          <w:sz w:val="40"/>
+          <w:szCs w:val="40"/>
+        </w:rPr>
+      </w:pPr>
+      <w:r>
+        <w:rPr>
+          <w:rFonts w:asciiTheme="majorEastAsia" w:eastAsiaTheme="majorEastAsia" w:hAnsiTheme="majorEastAsia"/>
+          <w:color w:val="D9D9D9" w:themeColor="background1" w:themeShade="D9"/>
+          <w:sz w:val="40"/>
+          <w:szCs w:val="40"/>
+        </w:rPr>
+        <w:t>BYRN returns 789.7</w:t>
+      </w:r>
+    </w:p>
+    <w:p>
+      <w:pPr>
+        <w:rPr>
+          <w:rFonts w:asciiTheme="majorEastAsia" w:eastAsiaTheme="majorEastAsia" w:hAnsiTheme="majorEastAsia"/>
+          <w:color w:val="D9D9D9" w:themeColor="background1" w:themeShade="D9"/>
+          <w:sz w:val="40"/>
+          <w:szCs w:val="40"/>
+        </w:rPr>
+      </w:pPr>
+      <w:r>
+        <w:rPr>
+          <w:rFonts w:asciiTheme="majorEastAsia" w:eastAsiaTheme="majorEastAsia" w:hAnsiTheme="majorEastAsia"/>
+          <w:color w:val="D9D9D9" w:themeColor="background1" w:themeShade="D9"/>
+          <w:sz w:val="40"/>
+          <w:szCs w:val="40"/>
+        </w:rPr>
+        <w:t>OCGN returns 718.88</w:t>
+      </w:r>
+    </w:p>
+    <w:p>
+      <w:pPr>
+        <w:rPr>
+          <w:rFonts w:asciiTheme="majorEastAsia" w:eastAsiaTheme="majorEastAsia" w:hAnsiTheme="majorEastAsia"/>
+          <w:color w:val="D9D9D9" w:themeColor="background1" w:themeShade="D9"/>
+          <w:sz w:val="40"/>
+          <w:szCs w:val="40"/>
+        </w:rPr>
+      </w:pPr>
+      <w:r>
+        <w:rPr>
+          <w:rFonts w:asciiTheme="majorEastAsia" w:eastAsiaTheme="majorEastAsia" w:hAnsiTheme="majorEastAsia"/>
+          <w:color w:val="D9D9D9" w:themeColor="background1" w:themeShade="D9"/>
+          <w:sz w:val="40"/>
+          <w:szCs w:val="40"/>
+        </w:rPr>
+        <w:t>VTNR returns 631.11</w:t>
+      </w:r>
+    </w:p>
+    <w:p>
+      <w:pPr>
+        <w:rPr>
+          <w:rFonts w:asciiTheme="majorEastAsia" w:eastAsiaTheme="majorEastAsia" w:hAnsiTheme="majorEastAsia"/>
+          <w:color w:val="D9D9D9" w:themeColor="background1" w:themeShade="D9"/>
+          <w:sz w:val="40"/>
+          <w:szCs w:val="40"/>
+        </w:rPr>
+      </w:pPr>
+      <w:r>
+        <w:rPr>
+          <w:rFonts w:asciiTheme="majorEastAsia" w:eastAsiaTheme="majorEastAsia" w:hAnsiTheme="majorEastAsia"/>
+          <w:color w:val="D9D9D9" w:themeColor="background1" w:themeShade="D9"/>
+          <w:sz w:val="40"/>
+          <w:szCs w:val="40"/>
+        </w:rPr>
+        <w:t>UGRO returns 627.89</w:t>
+      </w:r>
+    </w:p>
+    <w:p>
+      <w:pPr>
+        <w:rPr>
+          <w:rFonts w:asciiTheme="majorEastAsia" w:eastAsiaTheme="majorEastAsia" w:hAnsiTheme="majorEastAsia"/>
+          <w:color w:val="D9D9D9" w:themeColor="background1" w:themeShade="D9"/>
+          <w:sz w:val="40"/>
+          <w:szCs w:val="40"/>
+        </w:rPr>
+      </w:pPr>
+      <w:r>
+        <w:rPr>
+          <w:rFonts w:asciiTheme="majorEastAsia" w:eastAsiaTheme="majorEastAsia" w:hAnsiTheme="majorEastAsia"/>
+          <w:color w:val="D9D9D9" w:themeColor="background1" w:themeShade="D9"/>
+          <w:sz w:val="40"/>
+          <w:szCs w:val="40"/>
+        </w:rPr>
+        <w:t>CTRM returns 571.11</w:t>
+      </w:r>
+    </w:p>
+    <w:p>
+      <w:pPr>
+        <w:rPr>
+          <w:rFonts w:asciiTheme="majorEastAsia" w:eastAsiaTheme="majorEastAsia" w:hAnsiTheme="majorEastAsia"/>
+          <w:color w:val="D9D9D9" w:themeColor="background1" w:themeShade="D9"/>
+          <w:sz w:val="40"/>
+          <w:szCs w:val="40"/>
+        </w:rPr>
+      </w:pPr>
+      <w:r>
+        <w:rPr>
+          <w:rFonts w:asciiTheme="majorEastAsia" w:eastAsiaTheme="majorEastAsia" w:hAnsiTheme="majorEastAsia"/>
+          <w:color w:val="D9D9D9" w:themeColor="background1" w:themeShade="D9"/>
+          <w:sz w:val="40"/>
+          <w:szCs w:val="40"/>
+        </w:rPr>
+        <w:lastRenderedPageBreak/>
+        <w:t>NURO returns 468.82</w:t>
+      </w:r>
+    </w:p>
+    <w:p>
+      <w:pPr>
+        <w:rPr>
+          <w:rFonts w:asciiTheme="majorEastAsia" w:eastAsiaTheme="majorEastAsia" w:hAnsiTheme="majorEastAsia"/>
+          <w:color w:val="D9D9D9" w:themeColor="background1" w:themeShade="D9"/>
+          <w:sz w:val="40"/>
+          <w:szCs w:val="40"/>
+        </w:rPr>
+      </w:pPr>
+      <w:r>
+        <w:rPr>
+          <w:rFonts w:asciiTheme="majorEastAsia" w:eastAsiaTheme="majorEastAsia" w:hAnsiTheme="majorEastAsia"/>
+          <w:color w:val="D9D9D9" w:themeColor="background1" w:themeShade="D9"/>
+          <w:sz w:val="40"/>
+          <w:szCs w:val="40"/>
+        </w:rPr>
+        <w:t>SGOC returns 464.21</w:t>
+      </w:r>
+    </w:p>
+    <w:p>
+      <w:pPr>
+        <w:rPr>
+          <w:rFonts w:asciiTheme="majorEastAsia" w:eastAsiaTheme="majorEastAsia" w:hAnsiTheme="majorEastAsia"/>
+          <w:color w:val="D9D9D9" w:themeColor="background1" w:themeShade="D9"/>
+          <w:sz w:val="40"/>
+          <w:szCs w:val="40"/>
+        </w:rPr>
+      </w:pPr>
+      <w:r>
+        <w:rPr>
+          <w:rFonts w:asciiTheme="majorEastAsia" w:eastAsiaTheme="majorEastAsia" w:hAnsiTheme="majorEastAsia"/>
+          <w:color w:val="D9D9D9" w:themeColor="background1" w:themeShade="D9"/>
+          <w:sz w:val="40"/>
+          <w:szCs w:val="40"/>
+        </w:rPr>
+        <w:t>MARA returns 456.99</w:t>
+      </w:r>
+    </w:p>
+    <w:p>
+      <w:pPr>
+        <w:rPr>
+          <w:rFonts w:asciiTheme="majorEastAsia" w:eastAsiaTheme="majorEastAsia" w:hAnsiTheme="majorEastAsia"/>
+          <w:color w:val="D9D9D9" w:themeColor="background1" w:themeShade="D9"/>
+          <w:sz w:val="40"/>
+          <w:szCs w:val="40"/>
+        </w:rPr>
+      </w:pPr>
+      <w:r>
+        <w:rPr>
+          <w:rFonts w:asciiTheme="majorEastAsia" w:eastAsiaTheme="majorEastAsia" w:hAnsiTheme="majorEastAsia"/>
+          <w:color w:val="D9D9D9" w:themeColor="background1" w:themeShade="D9"/>
+          <w:sz w:val="40"/>
+          <w:szCs w:val="40"/>
+        </w:rPr>
+        <w:t>PMTS returns 364.24</w:t>
+      </w:r>
+    </w:p>
+    <w:p>
+      <w:pPr>
+        <w:rPr>
+          <w:rFonts w:asciiTheme="majorEastAsia" w:eastAsiaTheme="majorEastAsia" w:hAnsiTheme="majorEastAsia"/>
+          <w:color w:val="D9D9D9" w:themeColor="background1" w:themeShade="D9"/>
+          <w:sz w:val="40"/>
+          <w:szCs w:val="40"/>
+        </w:rPr>
+      </w:pPr>
+      <w:r>
+        <w:rPr>
+          <w:rFonts w:asciiTheme="majorEastAsia" w:eastAsiaTheme="majorEastAsia" w:hAnsiTheme="majorEastAsia"/>
+          <w:color w:val="D9D9D9" w:themeColor="background1" w:themeShade="D9"/>
+          <w:sz w:val="40"/>
+          <w:szCs w:val="40"/>
+        </w:rPr>
+        <w:t>GSM returns 319.76</w:t>
+      </w:r>
+    </w:p>
+    <w:p>
+      <w:pPr>
+        <w:rPr>
+          <w:rFonts w:asciiTheme="majorEastAsia" w:eastAsiaTheme="majorEastAsia" w:hAnsiTheme="majorEastAsia"/>
+          <w:color w:val="D9D9D9" w:themeColor="background1" w:themeShade="D9"/>
+          <w:sz w:val="40"/>
+          <w:szCs w:val="40"/>
+        </w:rPr>
+      </w:pPr>
+      <w:r>
+        <w:rPr>
+          <w:rFonts w:asciiTheme="majorEastAsia" w:eastAsiaTheme="majorEastAsia" w:hAnsiTheme="majorEastAsia"/>
+          <w:color w:val="D9D9D9" w:themeColor="background1" w:themeShade="D9"/>
+          <w:sz w:val="40"/>
+          <w:szCs w:val="40"/>
+        </w:rPr>
+        <w:t>IKNX returns 308.68</w:t>
+      </w:r>
+    </w:p>
+    <w:p>
+      <w:pPr>
+        <w:rPr>
+          <w:rFonts w:asciiTheme="majorEastAsia" w:eastAsiaTheme="majorEastAsia" w:hAnsiTheme="majorEastAsia"/>
+          <w:color w:val="D9D9D9" w:themeColor="background1" w:themeShade="D9"/>
+          <w:sz w:val="40"/>
+          <w:szCs w:val="40"/>
+        </w:rPr>
+      </w:pPr>
+      <w:r>
+        <w:rPr>
+          <w:rFonts w:asciiTheme="majorEastAsia" w:eastAsiaTheme="majorEastAsia" w:hAnsiTheme="majorEastAsia"/>
+          <w:color w:val="D9D9D9" w:themeColor="background1" w:themeShade="D9"/>
+          <w:sz w:val="40"/>
+          <w:szCs w:val="40"/>
+        </w:rPr>
+        <w:t>BNGO returns 298.31</w:t>
+      </w:r>
+    </w:p>
+    <w:p>
+      <w:pPr>
+        <w:rPr>
+          <w:rFonts w:asciiTheme="majorEastAsia" w:eastAsiaTheme="majorEastAsia" w:hAnsiTheme="majorEastAsia"/>
+          <w:color w:val="D9D9D9" w:themeColor="background1" w:themeShade="D9"/>
+          <w:sz w:val="40"/>
+          <w:szCs w:val="40"/>
+        </w:rPr>
+      </w:pPr>
+      <w:r>
+        <w:rPr>
+          <w:rFonts w:asciiTheme="majorEastAsia" w:eastAsiaTheme="majorEastAsia" w:hAnsiTheme="majorEastAsia"/>
+          <w:color w:val="D9D9D9" w:themeColor="background1" w:themeShade="D9"/>
+          <w:sz w:val="40"/>
+          <w:szCs w:val="40"/>
+        </w:rPr>
+        <w:t>SKINW returns 295.45</w:t>
+      </w:r>
+    </w:p>
+    <w:p>
+      <w:pPr>
+        <w:rPr>
+          <w:rFonts w:asciiTheme="majorEastAsia" w:eastAsiaTheme="majorEastAsia" w:hAnsiTheme="majorEastAsia"/>
+          <w:color w:val="D9D9D9" w:themeColor="background1" w:themeShade="D9"/>
+          <w:sz w:val="40"/>
+          <w:szCs w:val="40"/>
+        </w:rPr>
+      </w:pPr>
+      <w:r>
+        <w:rPr>
+          <w:rFonts w:asciiTheme="majorEastAsia" w:eastAsiaTheme="majorEastAsia" w:hAnsiTheme="majorEastAsia"/>
+          <w:color w:val="D9D9D9" w:themeColor="background1" w:themeShade="D9"/>
+          <w:sz w:val="40"/>
+          <w:szCs w:val="40"/>
+        </w:rPr>
+        <w:t>CATB returns 293.73</w:t>
+      </w:r>
+    </w:p>
+    <w:p>
+      <w:pPr>
+        <w:rPr>
+          <w:rFonts w:asciiTheme="majorEastAsia" w:eastAsiaTheme="majorEastAsia" w:hAnsiTheme="majorEastAsia"/>
+          <w:color w:val="D9D9D9" w:themeColor="background1" w:themeShade="D9"/>
+          <w:sz w:val="40"/>
+          <w:szCs w:val="40"/>
+        </w:rPr>
+      </w:pPr>
+      <w:r>
+        <w:rPr>
+          <w:rFonts w:asciiTheme="majorEastAsia" w:eastAsiaTheme="majorEastAsia" w:hAnsiTheme="majorEastAsia"/>
+          <w:color w:val="D9D9D9" w:themeColor="background1" w:themeShade="D9"/>
+          <w:sz w:val="40"/>
+          <w:szCs w:val="40"/>
+        </w:rPr>
+        <w:t>VRPX returns 290.11</w:t>
+      </w:r>
+    </w:p>
+    <w:p>
+      <w:pPr>
+        <w:rPr>
+          <w:rFonts w:asciiTheme="majorEastAsia" w:eastAsiaTheme="majorEastAsia" w:hAnsiTheme="majorEastAsia"/>
+          <w:color w:val="D9D9D9" w:themeColor="background1" w:themeShade="D9"/>
+          <w:sz w:val="40"/>
+          <w:szCs w:val="40"/>
+        </w:rPr>
+      </w:pPr>
+      <w:r>
+        <w:rPr>
+          <w:rFonts w:asciiTheme="majorEastAsia" w:eastAsiaTheme="majorEastAsia" w:hAnsiTheme="majorEastAsia"/>
+          <w:color w:val="D9D9D9" w:themeColor="background1" w:themeShade="D9"/>
+          <w:sz w:val="40"/>
+          <w:szCs w:val="40"/>
+        </w:rPr>
+        <w:t>PDSB returns 284.07</w:t>
+      </w:r>
+    </w:p>
+    <w:p>
+      <w:pPr>
+        <w:rPr>
+          <w:rFonts w:asciiTheme="majorEastAsia" w:eastAsiaTheme="majorEastAsia" w:hAnsiTheme="majorEastAsia"/>
+          <w:color w:val="D9D9D9" w:themeColor="background1" w:themeShade="D9"/>
+          <w:sz w:val="40"/>
+          <w:szCs w:val="40"/>
+        </w:rPr>
+      </w:pPr>
+      <w:r>
+        <w:rPr>
+          <w:rFonts w:asciiTheme="majorEastAsia" w:eastAsiaTheme="majorEastAsia" w:hAnsiTheme="majorEastAsia"/>
+          <w:color w:val="D9D9D9" w:themeColor="background1" w:themeShade="D9"/>
+          <w:sz w:val="40"/>
+          <w:szCs w:val="40"/>
+        </w:rPr>
+        <w:t>ESEA returns 279.2</w:t>
+      </w:r>
+    </w:p>
+    <w:p>
+      <w:pPr>
+        <w:rPr>
+          <w:rFonts w:asciiTheme="majorEastAsia" w:eastAsiaTheme="majorEastAsia" w:hAnsiTheme="majorEastAsia"/>
+          <w:color w:val="D9D9D9" w:themeColor="background1" w:themeShade="D9"/>
+          <w:sz w:val="40"/>
+          <w:szCs w:val="40"/>
+        </w:rPr>
+      </w:pPr>
+      <w:r>
+        <w:rPr>
+          <w:rFonts w:asciiTheme="majorEastAsia" w:eastAsiaTheme="majorEastAsia" w:hAnsiTheme="majorEastAsia"/>
+          <w:color w:val="D9D9D9" w:themeColor="background1" w:themeShade="D9"/>
+          <w:sz w:val="40"/>
+          <w:szCs w:val="40"/>
+        </w:rPr>
+        <w:t>EDRY returns 278.28</w:t>
+      </w:r>
+    </w:p>
+    <w:p>
+      <w:pPr>
+        <w:rPr>
+          <w:rFonts w:asciiTheme="majorEastAsia" w:eastAsiaTheme="majorEastAsia" w:hAnsiTheme="majorEastAsia"/>
+          <w:color w:val="D9D9D9" w:themeColor="background1" w:themeShade="D9"/>
+          <w:sz w:val="40"/>
+          <w:szCs w:val="40"/>
+        </w:rPr>
+      </w:pPr>
+      <w:r>
+        <w:rPr>
+          <w:rFonts w:asciiTheme="majorEastAsia" w:eastAsiaTheme="majorEastAsia" w:hAnsiTheme="majorEastAsia"/>
+          <w:color w:val="D9D9D9" w:themeColor="background1" w:themeShade="D9"/>
+          <w:sz w:val="40"/>
+          <w:szCs w:val="40"/>
+        </w:rPr>
+        <w:t>RIOT returns 274.29</w:t>
+      </w:r>
+    </w:p>
+    <w:p>
+      <w:pPr>
+        <w:rPr>
+          <w:rFonts w:asciiTheme="majorEastAsia" w:eastAsiaTheme="majorEastAsia" w:hAnsiTheme="majorEastAsia"/>
+          <w:color w:val="D9D9D9" w:themeColor="background1" w:themeShade="D9"/>
+          <w:sz w:val="40"/>
+          <w:szCs w:val="40"/>
+        </w:rPr>
+      </w:pPr>
+      <w:r>
+        <w:rPr>
+          <w:rFonts w:asciiTheme="majorEastAsia" w:eastAsiaTheme="majorEastAsia" w:hAnsiTheme="majorEastAsia"/>
+          <w:color w:val="D9D9D9" w:themeColor="background1" w:themeShade="D9"/>
+          <w:sz w:val="40"/>
+          <w:szCs w:val="40"/>
+        </w:rPr>
+        <w:t>PRTA returns 271.74</w:t>
+      </w:r>
+    </w:p>
+    <w:p>
+      <w:pPr>
+        <w:rPr>
+          <w:rFonts w:asciiTheme="majorEastAsia" w:eastAsiaTheme="majorEastAsia" w:hAnsiTheme="majorEastAsia"/>
+          <w:color w:val="D9D9D9" w:themeColor="background1" w:themeShade="D9"/>
+          <w:sz w:val="40"/>
+          <w:szCs w:val="40"/>
+        </w:rPr>
+      </w:pPr>
+      <w:r>
+        <w:rPr>
+          <w:rFonts w:asciiTheme="majorEastAsia" w:eastAsiaTheme="majorEastAsia" w:hAnsiTheme="majorEastAsia"/>
+          <w:color w:val="D9D9D9" w:themeColor="background1" w:themeShade="D9"/>
+          <w:sz w:val="40"/>
+          <w:szCs w:val="40"/>
+        </w:rPr>
+        <w:t>UONEK returns 259.32</w:t>
+      </w:r>
+    </w:p>
+    <w:p>
+      <w:pPr>
+        <w:rPr>
+          <w:rFonts w:asciiTheme="majorEastAsia" w:eastAsiaTheme="majorEastAsia" w:hAnsiTheme="majorEastAsia"/>
+          <w:color w:val="D9D9D9" w:themeColor="background1" w:themeShade="D9"/>
+          <w:sz w:val="40"/>
+          <w:szCs w:val="40"/>
+        </w:rPr>
+      </w:pPr>
+      <w:r>
+        <w:rPr>
+          <w:rFonts w:asciiTheme="majorEastAsia" w:eastAsiaTheme="majorEastAsia" w:hAnsiTheme="majorEastAsia"/>
+          <w:color w:val="D9D9D9" w:themeColor="background1" w:themeShade="D9"/>
+          <w:sz w:val="40"/>
+          <w:szCs w:val="40"/>
+        </w:rPr>
+        <w:t>KOSS returns 255.84</w:t>
+      </w:r>
+    </w:p>
+    <w:p>
+      <w:pPr>
+        <w:rPr>
+          <w:rFonts w:asciiTheme="majorEastAsia" w:eastAsiaTheme="majorEastAsia" w:hAnsiTheme="majorEastAsia"/>
+          <w:color w:val="D9D9D9" w:themeColor="background1" w:themeShade="D9"/>
+          <w:sz w:val="40"/>
+          <w:szCs w:val="40"/>
+        </w:rPr>
+      </w:pPr>
+      <w:r>
+        <w:rPr>
+          <w:rFonts w:asciiTheme="majorEastAsia" w:eastAsiaTheme="majorEastAsia" w:hAnsiTheme="majorEastAsia"/>
+          <w:color w:val="D9D9D9" w:themeColor="background1" w:themeShade="D9"/>
+          <w:sz w:val="40"/>
+          <w:szCs w:val="40"/>
+        </w:rPr>
+        <w:t>PECO returns 247.93</w:t>
+      </w:r>
+    </w:p>
+    <w:p>
+      <w:pPr>
+        <w:rPr>
+          <w:rFonts w:asciiTheme="majorEastAsia" w:eastAsiaTheme="majorEastAsia" w:hAnsiTheme="majorEastAsia"/>
+          <w:color w:val="D9D9D9" w:themeColor="background1" w:themeShade="D9"/>
+          <w:sz w:val="40"/>
+          <w:szCs w:val="40"/>
+        </w:rPr>
+      </w:pPr>
+      <w:r>
+        <w:rPr>
+          <w:rFonts w:asciiTheme="majorEastAsia" w:eastAsiaTheme="majorEastAsia" w:hAnsiTheme="majorEastAsia"/>
+          <w:color w:val="D9D9D9" w:themeColor="background1" w:themeShade="D9"/>
+          <w:sz w:val="40"/>
+          <w:szCs w:val="40"/>
+        </w:rPr>
+        <w:t>SAVA returns 242.54</w:t>
+      </w:r>
+    </w:p>
+    <w:p>
+      <w:pPr>
+        <w:rPr>
+          <w:rFonts w:asciiTheme="majorEastAsia" w:eastAsiaTheme="majorEastAsia" w:hAnsiTheme="majorEastAsia"/>
+          <w:color w:val="D9D9D9" w:themeColor="background1" w:themeShade="D9"/>
+          <w:sz w:val="40"/>
+          <w:szCs w:val="40"/>
+        </w:rPr>
+      </w:pPr>
+      <w:r>
+        <w:rPr>
+          <w:rFonts w:asciiTheme="majorEastAsia" w:eastAsiaTheme="majorEastAsia" w:hAnsiTheme="majorEastAsia"/>
+          <w:color w:val="D9D9D9" w:themeColor="background1" w:themeShade="D9"/>
+          <w:sz w:val="40"/>
+          <w:szCs w:val="40"/>
+        </w:rPr>
+        <w:t>AEHR returns 238.28</w:t>
+      </w:r>
+    </w:p>
+    <w:p>
+      <w:pPr>
+        <w:rPr>
+          <w:rFonts w:asciiTheme="majorEastAsia" w:eastAsiaTheme="majorEastAsia" w:hAnsiTheme="majorEastAsia"/>
+          <w:color w:val="D9D9D9" w:themeColor="background1" w:themeShade="D9"/>
+          <w:sz w:val="40"/>
+          <w:szCs w:val="40"/>
+        </w:rPr>
+      </w:pPr>
+      <w:r>
+        <w:rPr>
+          <w:rFonts w:asciiTheme="majorEastAsia" w:eastAsiaTheme="majorEastAsia" w:hAnsiTheme="majorEastAsia"/>
+          <w:color w:val="D9D9D9" w:themeColor="background1" w:themeShade="D9"/>
+          <w:sz w:val="40"/>
+          <w:szCs w:val="40"/>
+        </w:rPr>
+        <w:lastRenderedPageBreak/>
+        <w:t>NAOV returns 234.64</w:t>
+      </w:r>
+    </w:p>
+    <w:p>
+      <w:pPr>
+        <w:rPr>
+          <w:rFonts w:asciiTheme="majorEastAsia" w:eastAsiaTheme="majorEastAsia" w:hAnsiTheme="majorEastAsia"/>
+          <w:color w:val="D9D9D9" w:themeColor="background1" w:themeShade="D9"/>
+          <w:sz w:val="40"/>
+          <w:szCs w:val="40"/>
+        </w:rPr>
+      </w:pPr>
+      <w:r>
+        <w:rPr>
+          <w:rFonts w:asciiTheme="majorEastAsia" w:eastAsiaTheme="majorEastAsia" w:hAnsiTheme="majorEastAsia"/>
+          <w:color w:val="D9D9D9" w:themeColor="background1" w:themeShade="D9"/>
+          <w:sz w:val="40"/>
+          <w:szCs w:val="40"/>
+        </w:rPr>
+        <w:t>MRIN returns 230.79</w:t>
+      </w:r>
+    </w:p>
+    <w:p>
+      <w:pPr>
+        <w:rPr>
+          <w:rFonts w:asciiTheme="majorEastAsia" w:eastAsiaTheme="majorEastAsia" w:hAnsiTheme="majorEastAsia"/>
+          <w:color w:val="D9D9D9" w:themeColor="background1" w:themeShade="D9"/>
+          <w:sz w:val="40"/>
+          <w:szCs w:val="40"/>
+        </w:rPr>
+      </w:pPr>
+      <w:r>
+        <w:rPr>
+          <w:rFonts w:asciiTheme="majorEastAsia" w:eastAsiaTheme="majorEastAsia" w:hAnsiTheme="majorEastAsia"/>
+          <w:color w:val="D9D9D9" w:themeColor="background1" w:themeShade="D9"/>
+          <w:sz w:val="40"/>
+          <w:szCs w:val="40"/>
+        </w:rPr>
+        <w:t>ORMP returns 225.71</w:t>
+      </w:r>
+    </w:p>
+    <w:p>
+      <w:pPr>
+        <w:rPr>
+          <w:rFonts w:asciiTheme="majorEastAsia" w:eastAsiaTheme="majorEastAsia" w:hAnsiTheme="majorEastAsia"/>
+          <w:color w:val="D9D9D9" w:themeColor="background1" w:themeShade="D9"/>
+          <w:sz w:val="40"/>
+          <w:szCs w:val="40"/>
+        </w:rPr>
+      </w:pPr>
+      <w:r>
+        <w:rPr>
+          <w:rFonts w:asciiTheme="majorEastAsia" w:eastAsiaTheme="majorEastAsia" w:hAnsiTheme="majorEastAsia"/>
+          <w:color w:val="D9D9D9" w:themeColor="background1" w:themeShade="D9"/>
+          <w:sz w:val="40"/>
+          <w:szCs w:val="40"/>
+        </w:rPr>
+        <w:t>MOXC returns 225.33</w:t>
+      </w:r>
+    </w:p>
+    <w:p>
+      <w:pPr>
+        <w:rPr>
+          <w:rFonts w:asciiTheme="majorEastAsia" w:eastAsiaTheme="majorEastAsia" w:hAnsiTheme="majorEastAsia"/>
+          <w:color w:val="D9D9D9" w:themeColor="background1" w:themeShade="D9"/>
+          <w:sz w:val="40"/>
+          <w:szCs w:val="40"/>
+        </w:rPr>
+      </w:pPr>
+      <w:r>
+        <w:rPr>
+          <w:rFonts w:asciiTheme="majorEastAsia" w:eastAsiaTheme="majorEastAsia" w:hAnsiTheme="majorEastAsia"/>
+          <w:color w:val="D9D9D9" w:themeColor="background1" w:themeShade="D9"/>
+          <w:sz w:val="40"/>
+          <w:szCs w:val="40"/>
+        </w:rPr>
+        <w:t>PFMT returns 208.88</w:t>
+      </w:r>
+    </w:p>
+    <w:p>
+      <w:pPr>
+        <w:rPr>
+          <w:rFonts w:asciiTheme="majorEastAsia" w:eastAsiaTheme="majorEastAsia" w:hAnsiTheme="majorEastAsia"/>
+          <w:color w:val="D9D9D9" w:themeColor="background1" w:themeShade="D9"/>
+          <w:sz w:val="40"/>
+          <w:szCs w:val="40"/>
+        </w:rPr>
+      </w:pPr>
+      <w:r>
+        <w:rPr>
+          <w:rFonts w:asciiTheme="majorEastAsia" w:eastAsiaTheme="majorEastAsia" w:hAnsiTheme="majorEastAsia"/>
+          <w:color w:val="D9D9D9" w:themeColor="background1" w:themeShade="D9"/>
+          <w:sz w:val="40"/>
+          <w:szCs w:val="40"/>
+        </w:rPr>
+        <w:t>NTLA returns 208.51</w:t>
+      </w:r>
+    </w:p>
+    <w:p>
+      <w:pPr>
+        <w:rPr>
+          <w:rFonts w:asciiTheme="majorEastAsia" w:eastAsiaTheme="majorEastAsia" w:hAnsiTheme="majorEastAsia"/>
+          <w:color w:val="D9D9D9" w:themeColor="background1" w:themeShade="D9"/>
+          <w:sz w:val="40"/>
+          <w:szCs w:val="40"/>
+        </w:rPr>
+      </w:pPr>
+      <w:r>
+        <w:rPr>
+          <w:rFonts w:asciiTheme="majorEastAsia" w:eastAsiaTheme="majorEastAsia" w:hAnsiTheme="majorEastAsia"/>
+          <w:color w:val="D9D9D9" w:themeColor="background1" w:themeShade="D9"/>
+          <w:sz w:val="40"/>
+          <w:szCs w:val="40"/>
+        </w:rPr>
+        <w:t>VIRX returns 202.07</w:t>
+      </w:r>
+    </w:p>
+    <w:p>
+      <w:pPr>
+        <w:rPr>
+          <w:rFonts w:asciiTheme="majorEastAsia" w:eastAsiaTheme="majorEastAsia" w:hAnsiTheme="majorEastAsia"/>
+          <w:color w:val="D9D9D9" w:themeColor="background1" w:themeShade="D9"/>
+          <w:sz w:val="40"/>
+          <w:szCs w:val="40"/>
+        </w:rPr>
+      </w:pPr>
+      <w:r>
+        <w:rPr>
+          <w:rFonts w:asciiTheme="majorEastAsia" w:eastAsiaTheme="majorEastAsia" w:hAnsiTheme="majorEastAsia"/>
+          <w:color w:val="D9D9D9" w:themeColor="background1" w:themeShade="D9"/>
+          <w:sz w:val="40"/>
+          <w:szCs w:val="40"/>
+        </w:rPr>
+        <w:t>PAVMW returns 198.31</w:t>
+      </w:r>
+    </w:p>
+    <w:p>
+      <w:pPr>
+        <w:rPr>
+          <w:rFonts w:asciiTheme="majorEastAsia" w:eastAsiaTheme="majorEastAsia" w:hAnsiTheme="majorEastAsia"/>
+          <w:color w:val="D9D9D9" w:themeColor="background1" w:themeShade="D9"/>
+          <w:sz w:val="40"/>
+          <w:szCs w:val="40"/>
+        </w:rPr>
+      </w:pPr>
+      <w:r>
+        <w:rPr>
+          <w:rFonts w:asciiTheme="majorEastAsia" w:eastAsiaTheme="majorEastAsia" w:hAnsiTheme="majorEastAsia"/>
+          <w:color w:val="D9D9D9" w:themeColor="background1" w:themeShade="D9"/>
+          <w:sz w:val="40"/>
+          <w:szCs w:val="40"/>
+        </w:rPr>
+        <w:t>NEGG returns 195.5</w:t>
+      </w:r>
+    </w:p>
+    <w:p>
+      <w:pPr>
+        <w:rPr>
+          <w:rFonts w:asciiTheme="majorEastAsia" w:eastAsiaTheme="majorEastAsia" w:hAnsiTheme="majorEastAsia"/>
+          <w:color w:val="D9D9D9" w:themeColor="background1" w:themeShade="D9"/>
+          <w:sz w:val="40"/>
+          <w:szCs w:val="40"/>
+        </w:rPr>
+      </w:pPr>
+      <w:r>
+        <w:rPr>
+          <w:rFonts w:asciiTheme="majorEastAsia" w:eastAsiaTheme="majorEastAsia" w:hAnsiTheme="majorEastAsia"/>
+          <w:color w:val="D9D9D9" w:themeColor="background1" w:themeShade="D9"/>
+          <w:sz w:val="40"/>
+          <w:szCs w:val="40"/>
+        </w:rPr>
+        <w:t>CDEV returns 189.53</w:t>
+      </w:r>
+    </w:p>
+    <w:p>
+      <w:pPr>
+        <w:rPr>
+          <w:rFonts w:asciiTheme="majorEastAsia" w:eastAsiaTheme="majorEastAsia" w:hAnsiTheme="majorEastAsia"/>
+          <w:color w:val="D9D9D9" w:themeColor="background1" w:themeShade="D9"/>
+          <w:sz w:val="40"/>
+          <w:szCs w:val="40"/>
+        </w:rPr>
+      </w:pPr>
+      <w:r>
+        <w:rPr>
+          <w:rFonts w:asciiTheme="majorEastAsia" w:eastAsiaTheme="majorEastAsia" w:hAnsiTheme="majorEastAsia"/>
+          <w:color w:val="D9D9D9" w:themeColor="background1" w:themeShade="D9"/>
+          <w:sz w:val="40"/>
+          <w:szCs w:val="40"/>
+        </w:rPr>
+        <w:t>AMEH returns 187.06</w:t>
+      </w:r>
+    </w:p>
+    <w:p>
+      <w:pPr>
+        <w:rPr>
+          <w:rFonts w:asciiTheme="majorEastAsia" w:eastAsiaTheme="majorEastAsia" w:hAnsiTheme="majorEastAsia"/>
+          <w:color w:val="D9D9D9" w:themeColor="background1" w:themeShade="D9"/>
+          <w:sz w:val="40"/>
+          <w:szCs w:val="40"/>
+        </w:rPr>
+      </w:pPr>
+      <w:r>
+        <w:rPr>
+          <w:rFonts w:asciiTheme="majorEastAsia" w:eastAsiaTheme="majorEastAsia" w:hAnsiTheme="majorEastAsia"/>
+          <w:color w:val="D9D9D9" w:themeColor="background1" w:themeShade="D9"/>
+          <w:sz w:val="40"/>
+          <w:szCs w:val="40"/>
+        </w:rPr>
+        <w:t>MRNA returns 186.66</w:t>
+      </w:r>
+    </w:p>
+    <w:p>
+      <w:pPr>
+        <w:rPr>
+          <w:rFonts w:asciiTheme="majorEastAsia" w:eastAsiaTheme="majorEastAsia" w:hAnsiTheme="majorEastAsia"/>
+          <w:color w:val="D9D9D9" w:themeColor="background1" w:themeShade="D9"/>
+          <w:sz w:val="40"/>
+          <w:szCs w:val="40"/>
+        </w:rPr>
+      </w:pPr>
+      <w:r>
+        <w:rPr>
+          <w:rFonts w:asciiTheme="majorEastAsia" w:eastAsiaTheme="majorEastAsia" w:hAnsiTheme="majorEastAsia"/>
+          <w:color w:val="D9D9D9" w:themeColor="background1" w:themeShade="D9"/>
+          <w:sz w:val="40"/>
+          <w:szCs w:val="40"/>
+        </w:rPr>
+        <w:t>SCR returns 186.5</w:t>
+      </w:r>
+    </w:p>
+    <w:p>
+      <w:pPr>
+        <w:rPr>
+          <w:rFonts w:asciiTheme="majorEastAsia" w:eastAsiaTheme="majorEastAsia" w:hAnsiTheme="majorEastAsia"/>
+          <w:color w:val="D9D9D9" w:themeColor="background1" w:themeShade="D9"/>
+          <w:sz w:val="40"/>
+          <w:szCs w:val="40"/>
+        </w:rPr>
+      </w:pPr>
+      <w:r>
+        <w:rPr>
+          <w:rFonts w:asciiTheme="majorEastAsia" w:eastAsiaTheme="majorEastAsia" w:hAnsiTheme="majorEastAsia"/>
+          <w:color w:val="D9D9D9" w:themeColor="background1" w:themeShade="D9"/>
+          <w:sz w:val="40"/>
+          <w:szCs w:val="40"/>
+        </w:rPr>
+        <w:t>BNTX returns 186.06</w:t>
+      </w:r>
+    </w:p>
+    <w:p>
+      <w:pPr>
+        <w:rPr>
+          <w:rFonts w:asciiTheme="majorEastAsia" w:eastAsiaTheme="majorEastAsia" w:hAnsiTheme="majorEastAsia"/>
+          <w:color w:val="D9D9D9" w:themeColor="background1" w:themeShade="D9"/>
+          <w:sz w:val="40"/>
+          <w:szCs w:val="40"/>
+        </w:rPr>
+      </w:pPr>
+      <w:r>
+        <w:rPr>
+          <w:rFonts w:asciiTheme="majorEastAsia" w:eastAsiaTheme="majorEastAsia" w:hAnsiTheme="majorEastAsia"/>
+          <w:color w:val="D9D9D9" w:themeColor="background1" w:themeShade="D9"/>
+          <w:sz w:val="40"/>
+          <w:szCs w:val="40"/>
+        </w:rPr>
+        <w:t>MVIS returns 185.5</w:t>
+      </w:r>
+    </w:p>
+    <w:p>
+      <w:pPr>
+        <w:rPr>
+          <w:rFonts w:asciiTheme="majorEastAsia" w:eastAsiaTheme="majorEastAsia" w:hAnsiTheme="majorEastAsia"/>
+          <w:color w:val="D9D9D9" w:themeColor="background1" w:themeShade="D9"/>
+          <w:sz w:val="40"/>
+          <w:szCs w:val="40"/>
+        </w:rPr>
+      </w:pPr>
+      <w:r>
+        <w:rPr>
+          <w:rFonts w:asciiTheme="majorEastAsia" w:eastAsiaTheme="majorEastAsia" w:hAnsiTheme="majorEastAsia"/>
+          <w:color w:val="D9D9D9" w:themeColor="background1" w:themeShade="D9"/>
+          <w:sz w:val="40"/>
+          <w:szCs w:val="40"/>
+        </w:rPr>
+        <w:t>HMHC returns 181.2</w:t>
+      </w:r>
+    </w:p>
+    <w:p>
+      <w:pPr>
+        <w:rPr>
+          <w:rFonts w:asciiTheme="majorEastAsia" w:eastAsiaTheme="majorEastAsia" w:hAnsiTheme="majorEastAsia"/>
+          <w:color w:val="D9D9D9" w:themeColor="background1" w:themeShade="D9"/>
+          <w:sz w:val="40"/>
+          <w:szCs w:val="40"/>
+        </w:rPr>
+      </w:pPr>
+      <w:r>
+        <w:rPr>
+          <w:rFonts w:asciiTheme="majorEastAsia" w:eastAsiaTheme="majorEastAsia" w:hAnsiTheme="majorEastAsia"/>
+          <w:color w:val="D9D9D9" w:themeColor="background1" w:themeShade="D9"/>
+          <w:sz w:val="40"/>
+          <w:szCs w:val="40"/>
+        </w:rPr>
+        <w:t>CLSD returns 180.23</w:t>
+      </w:r>
+    </w:p>
+    <w:p>
+      <w:pPr>
+        <w:rPr>
+          <w:rFonts w:asciiTheme="majorEastAsia" w:eastAsiaTheme="majorEastAsia" w:hAnsiTheme="majorEastAsia"/>
+          <w:color w:val="D9D9D9" w:themeColor="background1" w:themeShade="D9"/>
+          <w:sz w:val="40"/>
+          <w:szCs w:val="40"/>
+        </w:rPr>
+      </w:pPr>
+      <w:r>
+        <w:rPr>
+          <w:rFonts w:asciiTheme="majorEastAsia" w:eastAsiaTheme="majorEastAsia" w:hAnsiTheme="majorEastAsia"/>
+          <w:color w:val="D9D9D9" w:themeColor="background1" w:themeShade="D9"/>
+          <w:sz w:val="40"/>
+          <w:szCs w:val="40"/>
+        </w:rPr>
+        <w:t>JYNT returns 179.17</w:t>
+      </w:r>
+    </w:p>
+    <w:p>
+      <w:pPr>
+        <w:rPr>
+          <w:rFonts w:asciiTheme="majorEastAsia" w:eastAsiaTheme="majorEastAsia" w:hAnsiTheme="majorEastAsia"/>
+          <w:color w:val="D9D9D9" w:themeColor="background1" w:themeShade="D9"/>
+          <w:sz w:val="40"/>
+          <w:szCs w:val="40"/>
+        </w:rPr>
+      </w:pPr>
+      <w:r>
+        <w:rPr>
+          <w:rFonts w:asciiTheme="majorEastAsia" w:eastAsiaTheme="majorEastAsia" w:hAnsiTheme="majorEastAsia"/>
+          <w:color w:val="D9D9D9" w:themeColor="background1" w:themeShade="D9"/>
+          <w:sz w:val="40"/>
+          <w:szCs w:val="40"/>
+        </w:rPr>
+        <w:t>MMAT returns 173.88</w:t>
+      </w:r>
+    </w:p>
+    <w:p>
+      <w:pPr>
+        <w:rPr>
+          <w:rFonts w:asciiTheme="majorEastAsia" w:eastAsiaTheme="majorEastAsia" w:hAnsiTheme="majorEastAsia"/>
+          <w:color w:val="D9D9D9" w:themeColor="background1" w:themeShade="D9"/>
+          <w:sz w:val="40"/>
+          <w:szCs w:val="40"/>
+        </w:rPr>
+      </w:pPr>
+    </w:p>
+    <w:p>
+      <w:pPr>
+        <w:rPr>
+          <w:rFonts w:asciiTheme="majorEastAsia" w:eastAsiaTheme="majorEastAsia" w:hAnsiTheme="majorEastAsia"/>
+          <w:color w:val="D9D9D9" w:themeColor="background1" w:themeShade="D9"/>
+          <w:sz w:val="40"/>
+          <w:szCs w:val="40"/>
+        </w:rPr>
+      </w:pPr>
+      <w:r>
+        <w:rPr>
+          <w:rFonts w:asciiTheme="majorEastAsia" w:eastAsiaTheme="majorEastAsia" w:hAnsiTheme="majorEastAsia"/>
+          <w:color w:val="D9D9D9" w:themeColor="background1" w:themeShade="D9"/>
+          <w:sz w:val="40"/>
+          <w:szCs w:val="40"/>
+        </w:rPr>
+        <w:lastRenderedPageBreak/>
+        <w:t>Process finished with exit code 0</w:t>
       </w:r>
     </w:p>
     <w:sectPr>
@@ -4977,7 +6820,7 @@
 </file>
 
 <file path=word/endnotes.xml><?xml version="1.0" encoding="utf-8"?>
-<w:endnotes xmlns:wpc="http://schemas.microsoft.com/office/word/2010/wordprocessingCanvas" xmlns:cx="http://schemas.microsoft.com/office/drawing/2014/chartex" xmlns:cx1="http://schemas.microsoft.com/office/drawing/2015/9/8/chartex" xmlns:cx2="http://schemas.microsoft.com/office/drawing/2015/10/21/chartex" xmlns:cx3="http://schemas.microsoft.com/office/drawing/2016/5/9/chartex" xmlns:cx4="http://schemas.microsoft.com/office/drawing/2016/5/10/chartex" xmlns:cx5="http://schemas.microsoft.com/office/drawing/2016/5/11/chartex" xmlns:cx6="http://schemas.microsoft.com/office/drawing/2016/5/12/chartex" xmlns:cx7="http://schemas.microsoft.com/office/drawing/2016/5/13/chartex" xmlns:cx8="http://schemas.microsoft.com/office/drawing/2016/5/14/chartex" xmlns:mc="http://schemas.openxmlformats.org/markup-compatibility/2006" xmlns:aink="http://schemas.microsoft.com/office/drawing/2016/ink" xmlns:am3d="http://schemas.microsoft.com/office/drawing/2017/model3d" xmlns:o="urn:schemas-microsoft-com:office:office" xmlns:r="http://schemas.openxmlformats.org/officeDocument/2006/relationships" xmlns:m="http://schemas.openxmlformats.org/officeDocument/2006/math" xmlns:v="urn:schemas-microsoft-com:vml" xmlns:wp14="http://schemas.microsoft.com/office/word/2010/wordprocessingDrawing" xmlns:wp="http://schemas.openxmlformats.org/drawingml/2006/wordprocessingDrawing" xmlns:w10="urn:schemas-microsoft-com:office:word" xmlns:w="http://schemas.openxmlformats.org/wordprocessingml/2006/main" xmlns:w14="http://schemas.microsoft.com/office/word/2010/wordml" xmlns:w15="http://schemas.microsoft.com/office/word/2012/wordml" xmlns:w16cex="http://schemas.microsoft.com/office/word/2018/wordml/cex" xmlns:w16cid="http://schemas.microsoft.com/office/word/2016/wordml/cid" xmlns:w16="http://schemas.microsoft.com/office/word/2018/wordml" xmlns:w16se="http://schemas.microsoft.com/office/word/2015/wordml/symex" xmlns:wpg="http://schemas.microsoft.com/office/word/2010/wordprocessingGroup" xmlns:wpi="http://schemas.microsoft.com/office/word/2010/wordprocessingInk" xmlns:wne="http://schemas.microsoft.com/office/word/2006/wordml" xmlns:wps="http://schemas.microsoft.com/office/word/2010/wordprocessingShape" mc:Ignorable="w14 w15 w16se w16cid w16 w16cex wp14">
+<w:endnotes xmlns:wpc="http://schemas.microsoft.com/office/word/2010/wordprocessingCanvas" xmlns:cx="http://schemas.microsoft.com/office/drawing/2014/chartex" xmlns:cx1="http://schemas.microsoft.com/office/drawing/2015/9/8/chartex" xmlns:cx2="http://schemas.microsoft.com/office/drawing/2015/10/21/chartex" xmlns:cx3="http://schemas.microsoft.com/office/drawing/2016/5/9/chartex" xmlns:cx4="http://schemas.microsoft.com/office/drawing/2016/5/10/chartex" xmlns:cx5="http://schemas.microsoft.com/office/drawing/2016/5/11/chartex" xmlns:cx6="http://schemas.microsoft.com/office/drawing/2016/5/12/chartex" xmlns:cx7="http://schemas.microsoft.com/office/drawing/2016/5/13/chartex" xmlns:cx8="http://schemas.microsoft.com/office/drawing/2016/5/14/chartex" xmlns:mc="http://schemas.openxmlformats.org/markup-compatibility/2006" xmlns:aink="http://schemas.microsoft.com/office/drawing/2016/ink" xmlns:am3d="http://schemas.microsoft.com/office/drawing/2017/model3d" xmlns:o="urn:schemas-microsoft-com:office:office" xmlns:r="http://schemas.openxmlformats.org/officeDocument/2006/relationships" xmlns:m="http://schemas.openxmlformats.org/officeDocument/2006/math" xmlns:v="urn:schemas-microsoft-com:vml" xmlns:wp14="http://schemas.microsoft.com/office/word/2010/wordprocessingDrawing" xmlns:wp="http://schemas.openxmlformats.org/drawingml/2006/wordprocessingDrawing" xmlns:w10="urn:schemas-microsoft-com:office:word" xmlns:w="http://schemas.openxmlformats.org/wordprocessingml/2006/main" xmlns:w14="http://schemas.microsoft.com/office/word/2010/wordml" xmlns:w15="http://schemas.microsoft.com/office/word/2012/wordml" xmlns:w16cex="http://schemas.microsoft.com/office/word/2018/wordml/cex" xmlns:w16cid="http://schemas.microsoft.com/office/word/2016/wordml/cid" xmlns:w16="http://schemas.microsoft.com/office/word/2018/wordml" xmlns:w16sdtdh="http://schemas.microsoft.com/office/word/2020/wordml/sdtdatahash" xmlns:w16se="http://schemas.microsoft.com/office/word/2015/wordml/symex" xmlns:wpg="http://schemas.microsoft.com/office/word/2010/wordprocessingGroup" xmlns:wpi="http://schemas.microsoft.com/office/word/2010/wordprocessingInk" xmlns:wne="http://schemas.microsoft.com/office/word/2006/wordml" xmlns:wps="http://schemas.microsoft.com/office/word/2010/wordprocessingShape" mc:Ignorable="w14 w15 w16se w16cid w16 w16cex w16sdtdh wp14">
   <w:endnote w:type="separator" w:id="-1">
     <w:p>
       <w:pPr>
@@ -5002,7 +6845,7 @@
 </file>
 
 <file path=word/footnotes.xml><?xml version="1.0" encoding="utf-8"?>
-<w:footnotes xmlns:wpc="http://schemas.microsoft.com/office/word/2010/wordprocessingCanvas" xmlns:cx="http://schemas.microsoft.com/office/drawing/2014/chartex" xmlns:cx1="http://schemas.microsoft.com/office/drawing/2015/9/8/chartex" xmlns:cx2="http://schemas.microsoft.com/office/drawing/2015/10/21/chartex" xmlns:cx3="http://schemas.microsoft.com/office/drawing/2016/5/9/chartex" xmlns:cx4="http://schemas.microsoft.com/office/drawing/2016/5/10/chartex" xmlns:cx5="http://schemas.microsoft.com/office/drawing/2016/5/11/chartex" xmlns:cx6="http://schemas.microsoft.com/office/drawing/2016/5/12/chartex" xmlns:cx7="http://schemas.microsoft.com/office/drawing/2016/5/13/chartex" xmlns:cx8="http://schemas.microsoft.com/office/drawing/2016/5/14/chartex" xmlns:mc="http://schemas.openxmlformats.org/markup-compatibility/2006" xmlns:aink="http://schemas.microsoft.com/office/drawing/2016/ink" xmlns:am3d="http://schemas.microsoft.com/office/drawing/2017/model3d" xmlns:o="urn:schemas-microsoft-com:office:office" xmlns:r="http://schemas.openxmlformats.org/officeDocument/2006/relationships" xmlns:m="http://schemas.openxmlformats.org/officeDocument/2006/math" xmlns:v="urn:schemas-microsoft-com:vml" xmlns:wp14="http://schemas.microsoft.com/office/word/2010/wordprocessingDrawing" xmlns:wp="http://schemas.openxmlformats.org/drawingml/2006/wordprocessingDrawing" xmlns:w10="urn:schemas-microsoft-com:office:word" xmlns:w="http://schemas.openxmlformats.org/wordprocessingml/2006/main" xmlns:w14="http://schemas.microsoft.com/office/word/2010/wordml" xmlns:w15="http://schemas.microsoft.com/office/word/2012/wordml" xmlns:w16cex="http://schemas.microsoft.com/office/word/2018/wordml/cex" xmlns:w16cid="http://schemas.microsoft.com/office/word/2016/wordml/cid" xmlns:w16="http://schemas.microsoft.com/office/word/2018/wordml" xmlns:w16se="http://schemas.microsoft.com/office/word/2015/wordml/symex" xmlns:wpg="http://schemas.microsoft.com/office/word/2010/wordprocessingGroup" xmlns:wpi="http://schemas.microsoft.com/office/word/2010/wordprocessingInk" xmlns:wne="http://schemas.microsoft.com/office/word/2006/wordml" xmlns:wps="http://schemas.microsoft.com/office/word/2010/wordprocessingShape" mc:Ignorable="w14 w15 w16se w16cid w16 w16cex wp14">
+<w:footnotes xmlns:wpc="http://schemas.microsoft.com/office/word/2010/wordprocessingCanvas" xmlns:cx="http://schemas.microsoft.com/office/drawing/2014/chartex" xmlns:cx1="http://schemas.microsoft.com/office/drawing/2015/9/8/chartex" xmlns:cx2="http://schemas.microsoft.com/office/drawing/2015/10/21/chartex" xmlns:cx3="http://schemas.microsoft.com/office/drawing/2016/5/9/chartex" xmlns:cx4="http://schemas.microsoft.com/office/drawing/2016/5/10/chartex" xmlns:cx5="http://schemas.microsoft.com/office/drawing/2016/5/11/chartex" xmlns:cx6="http://schemas.microsoft.com/office/drawing/2016/5/12/chartex" xmlns:cx7="http://schemas.microsoft.com/office/drawing/2016/5/13/chartex" xmlns:cx8="http://schemas.microsoft.com/office/drawing/2016/5/14/chartex" xmlns:mc="http://schemas.openxmlformats.org/markup-compatibility/2006" xmlns:aink="http://schemas.microsoft.com/office/drawing/2016/ink" xmlns:am3d="http://schemas.microsoft.com/office/drawing/2017/model3d" xmlns:o="urn:schemas-microsoft-com:office:office" xmlns:r="http://schemas.openxmlformats.org/officeDocument/2006/relationships" xmlns:m="http://schemas.openxmlformats.org/officeDocument/2006/math" xmlns:v="urn:schemas-microsoft-com:vml" xmlns:wp14="http://schemas.microsoft.com/office/word/2010/wordprocessingDrawing" xmlns:wp="http://schemas.openxmlformats.org/drawingml/2006/wordprocessingDrawing" xmlns:w10="urn:schemas-microsoft-com:office:word" xmlns:w="http://schemas.openxmlformats.org/wordprocessingml/2006/main" xmlns:w14="http://schemas.microsoft.com/office/word/2010/wordml" xmlns:w15="http://schemas.microsoft.com/office/word/2012/wordml" xmlns:w16cex="http://schemas.microsoft.com/office/word/2018/wordml/cex" xmlns:w16cid="http://schemas.microsoft.com/office/word/2016/wordml/cid" xmlns:w16="http://schemas.microsoft.com/office/word/2018/wordml" xmlns:w16sdtdh="http://schemas.microsoft.com/office/word/2020/wordml/sdtdatahash" xmlns:w16se="http://schemas.microsoft.com/office/word/2015/wordml/symex" xmlns:wpg="http://schemas.microsoft.com/office/word/2010/wordprocessingGroup" xmlns:wpi="http://schemas.microsoft.com/office/word/2010/wordprocessingInk" xmlns:wne="http://schemas.microsoft.com/office/word/2006/wordml" xmlns:wps="http://schemas.microsoft.com/office/word/2010/wordprocessingShape" mc:Ignorable="w14 w15 w16se w16cid w16 w16cex w16sdtdh wp14">
   <w:footnote w:type="separator" w:id="-1">
     <w:p>
       <w:pPr>
@@ -5027,7 +6870,7 @@
 </file>
 
 <file path=word/numbering.xml><?xml version="1.0" encoding="utf-8"?>
-<w:numbering xmlns:wpc="http://schemas.microsoft.com/office/word/2010/wordprocessingCanvas" xmlns:cx="http://schemas.microsoft.com/office/drawing/2014/chartex" xmlns:cx1="http://schemas.microsoft.com/office/drawing/2015/9/8/chartex" xmlns:cx2="http://schemas.microsoft.com/office/drawing/2015/10/21/chartex" xmlns:cx3="http://schemas.microsoft.com/office/drawing/2016/5/9/chartex" xmlns:cx4="http://schemas.microsoft.com/office/drawing/2016/5/10/chartex" xmlns:cx5="http://schemas.microsoft.com/office/drawing/2016/5/11/chartex" xmlns:cx6="http://schemas.microsoft.com/office/drawing/2016/5/12/chartex" xmlns:cx7="http://schemas.microsoft.com/office/drawing/2016/5/13/chartex" xmlns:cx8="http://schemas.microsoft.com/office/drawing/2016/5/14/chartex" xmlns:mc="http://schemas.openxmlformats.org/markup-compatibility/2006" xmlns:aink="http://schemas.microsoft.com/office/drawing/2016/ink" xmlns:am3d="http://schemas.microsoft.com/office/drawing/2017/model3d" xmlns:o="urn:schemas-microsoft-com:office:office" xmlns:r="http://schemas.openxmlformats.org/officeDocument/2006/relationships" xmlns:m="http://schemas.openxmlformats.org/officeDocument/2006/math" xmlns:v="urn:schemas-microsoft-com:vml" xmlns:wp14="http://schemas.microsoft.com/office/word/2010/wordprocessingDrawing" xmlns:wp="http://schemas.openxmlformats.org/drawingml/2006/wordprocessingDrawing" xmlns:w10="urn:schemas-microsoft-com:office:word" xmlns:w="http://schemas.openxmlformats.org/wordprocessingml/2006/main" xmlns:w14="http://schemas.microsoft.com/office/word/2010/wordml" xmlns:w15="http://schemas.microsoft.com/office/word/2012/wordml" xmlns:w16cex="http://schemas.microsoft.com/office/word/2018/wordml/cex" xmlns:w16cid="http://schemas.microsoft.com/office/word/2016/wordml/cid" xmlns:w16="http://schemas.microsoft.com/office/word/2018/wordml" xmlns:w16se="http://schemas.microsoft.com/office/word/2015/wordml/symex" xmlns:wpg="http://schemas.microsoft.com/office/word/2010/wordprocessingGroup" xmlns:wpi="http://schemas.microsoft.com/office/word/2010/wordprocessingInk" xmlns:wne="http://schemas.microsoft.com/office/word/2006/wordml" xmlns:wps="http://schemas.microsoft.com/office/word/2010/wordprocessingShape" mc:Ignorable="w14 w15 w16se w16cid w16 w16cex wp14">
+<w:numbering xmlns:wpc="http://schemas.microsoft.com/office/word/2010/wordprocessingCanvas" xmlns:cx="http://schemas.microsoft.com/office/drawing/2014/chartex" xmlns:cx1="http://schemas.microsoft.com/office/drawing/2015/9/8/chartex" xmlns:cx2="http://schemas.microsoft.com/office/drawing/2015/10/21/chartex" xmlns:cx3="http://schemas.microsoft.com/office/drawing/2016/5/9/chartex" xmlns:cx4="http://schemas.microsoft.com/office/drawing/2016/5/10/chartex" xmlns:cx5="http://schemas.microsoft.com/office/drawing/2016/5/11/chartex" xmlns:cx6="http://schemas.microsoft.com/office/drawing/2016/5/12/chartex" xmlns:cx7="http://schemas.microsoft.com/office/drawing/2016/5/13/chartex" xmlns:cx8="http://schemas.microsoft.com/office/drawing/2016/5/14/chartex" xmlns:mc="http://schemas.openxmlformats.org/markup-compatibility/2006" xmlns:aink="http://schemas.microsoft.com/office/drawing/2016/ink" xmlns:am3d="http://schemas.microsoft.com/office/drawing/2017/model3d" xmlns:o="urn:schemas-microsoft-com:office:office" xmlns:r="http://schemas.openxmlformats.org/officeDocument/2006/relationships" xmlns:m="http://schemas.openxmlformats.org/officeDocument/2006/math" xmlns:v="urn:schemas-microsoft-com:vml" xmlns:wp14="http://schemas.microsoft.com/office/word/2010/wordprocessingDrawing" xmlns:wp="http://schemas.openxmlformats.org/drawingml/2006/wordprocessingDrawing" xmlns:w10="urn:schemas-microsoft-com:office:word" xmlns:w="http://schemas.openxmlformats.org/wordprocessingml/2006/main" xmlns:w14="http://schemas.microsoft.com/office/word/2010/wordml" xmlns:w15="http://schemas.microsoft.com/office/word/2012/wordml" xmlns:w16cex="http://schemas.microsoft.com/office/word/2018/wordml/cex" xmlns:w16cid="http://schemas.microsoft.com/office/word/2016/wordml/cid" xmlns:w16="http://schemas.microsoft.com/office/word/2018/wordml" xmlns:w16sdtdh="http://schemas.microsoft.com/office/word/2020/wordml/sdtdatahash" xmlns:w16se="http://schemas.microsoft.com/office/word/2015/wordml/symex" xmlns:wpg="http://schemas.microsoft.com/office/word/2010/wordprocessingGroup" xmlns:wpi="http://schemas.microsoft.com/office/word/2010/wordprocessingInk" xmlns:wne="http://schemas.microsoft.com/office/word/2006/wordml" xmlns:wps="http://schemas.microsoft.com/office/word/2010/wordprocessingShape" mc:Ignorable="w14 w15 w16se w16cid w16 w16cex w16sdtdh wp14">
   <w:abstractNum w:abstractNumId="0" w15:restartNumberingAfterBreak="0">
     <w:nsid w:val="2C3F2548"/>
     <w:multiLevelType w:val="hybridMultilevel"/>
@@ -5608,7 +7451,7 @@
 </file>
 
 <file path=word/styles.xml><?xml version="1.0" encoding="utf-8"?>
-<w:styles xmlns:mc="http://schemas.openxmlformats.org/markup-compatibility/2006" xmlns:r="http://schemas.openxmlformats.org/officeDocument/2006/relationships" xmlns:w="http://schemas.openxmlformats.org/wordprocessingml/2006/main" xmlns:w14="http://schemas.microsoft.com/office/word/2010/wordml" xmlns:w15="http://schemas.microsoft.com/office/word/2012/wordml" xmlns:w16cex="http://schemas.microsoft.com/office/word/2018/wordml/cex" xmlns:w16cid="http://schemas.microsoft.com/office/word/2016/wordml/cid" xmlns:w16="http://schemas.microsoft.com/office/word/2018/wordml" xmlns:w16se="http://schemas.microsoft.com/office/word/2015/wordml/symex" mc:Ignorable="w14 w15 w16se w16cid w16 w16cex">
+<w:styles xmlns:mc="http://schemas.openxmlformats.org/markup-compatibility/2006" xmlns:r="http://schemas.openxmlformats.org/officeDocument/2006/relationships" xmlns:w="http://schemas.openxmlformats.org/wordprocessingml/2006/main" xmlns:w14="http://schemas.microsoft.com/office/word/2010/wordml" xmlns:w15="http://schemas.microsoft.com/office/word/2012/wordml" xmlns:w16cex="http://schemas.microsoft.com/office/word/2018/wordml/cex" xmlns:w16cid="http://schemas.microsoft.com/office/word/2016/wordml/cid" xmlns:w16="http://schemas.microsoft.com/office/word/2018/wordml" xmlns:w16sdtdh="http://schemas.microsoft.com/office/word/2020/wordml/sdtdatahash" xmlns:w16se="http://schemas.microsoft.com/office/word/2015/wordml/symex" mc:Ignorable="w14 w15 w16se w16cid w16 w16cex w16sdtdh">
   <w:docDefaults>
     <w:rPrDefault>
       <w:rPr>
@@ -6002,17 +7845,17 @@
     <w:lsdException w:name="Unresolved Mention" w:semiHidden="1" w:unhideWhenUsed="1"/>
     <w:lsdException w:name="Smart Link" w:semiHidden="1" w:unhideWhenUsed="1"/>
   </w:latentStyles>
-  <w:style w:type="paragraph" w:default="1" w:styleId="a">
+  <w:style w:type="paragraph" w:default="1" w:styleId="Normal">
     <w:name w:val="Normal"/>
     <w:qFormat/>
   </w:style>
-  <w:style w:type="character" w:default="1" w:styleId="a0">
+  <w:style w:type="character" w:default="1" w:styleId="DefaultParagraphFont">
     <w:name w:val="Default Paragraph Font"/>
     <w:uiPriority w:val="1"/>
     <w:semiHidden/>
     <w:unhideWhenUsed/>
   </w:style>
-  <w:style w:type="table" w:default="1" w:styleId="a1">
+  <w:style w:type="table" w:default="1" w:styleId="TableNormal">
     <w:name w:val="Normal Table"/>
     <w:uiPriority w:val="99"/>
     <w:semiHidden/>
@@ -6027,17 +7870,17 @@
       </w:tblCellMar>
     </w:tblPr>
   </w:style>
-  <w:style w:type="numbering" w:default="1" w:styleId="a2">
+  <w:style w:type="numbering" w:default="1" w:styleId="NoList">
     <w:name w:val="No List"/>
     <w:uiPriority w:val="99"/>
     <w:semiHidden/>
     <w:unhideWhenUsed/>
   </w:style>
-  <w:style w:type="paragraph" w:styleId="a3">
+  <w:style w:type="paragraph" w:styleId="Title">
     <w:name w:val="Title"/>
-    <w:basedOn w:val="a"/>
-    <w:next w:val="a"/>
-    <w:link w:val="a4"/>
+    <w:basedOn w:val="Normal"/>
+    <w:next w:val="Normal"/>
+    <w:link w:val="TitleChar"/>
     <w:uiPriority w:val="10"/>
     <w:qFormat/>
     <w:rsid w:val="00225E5A"/>
@@ -6053,10 +7896,10 @@
       <w:szCs w:val="56"/>
     </w:rPr>
   </w:style>
-  <w:style w:type="character" w:customStyle="1" w:styleId="a4">
-    <w:name w:val="标题 字符"/>
-    <w:basedOn w:val="a0"/>
-    <w:link w:val="a3"/>
+  <w:style w:type="character" w:customStyle="1" w:styleId="TitleChar">
+    <w:name w:val="Title Char"/>
+    <w:basedOn w:val="DefaultParagraphFont"/>
+    <w:link w:val="Title"/>
     <w:uiPriority w:val="10"/>
     <w:rsid w:val="00225E5A"/>
     <w:rPr>
@@ -6067,9 +7910,9 @@
       <w:szCs w:val="56"/>
     </w:rPr>
   </w:style>
-  <w:style w:type="paragraph" w:styleId="a5">
+  <w:style w:type="paragraph" w:styleId="ListParagraph">
     <w:name w:val="List Paragraph"/>
-    <w:basedOn w:val="a"/>
+    <w:basedOn w:val="Normal"/>
     <w:uiPriority w:val="34"/>
     <w:qFormat/>
     <w:rsid w:val="00125C58"/>
@@ -6078,10 +7921,10 @@
       <w:contextualSpacing/>
     </w:pPr>
   </w:style>
-  <w:style w:type="paragraph" w:styleId="a6">
+  <w:style w:type="paragraph" w:styleId="Header">
     <w:name w:val="header"/>
-    <w:basedOn w:val="a"/>
-    <w:link w:val="a7"/>
+    <w:basedOn w:val="Normal"/>
+    <w:link w:val="HeaderChar"/>
     <w:uiPriority w:val="99"/>
     <w:unhideWhenUsed/>
     <w:rsid w:val="00C77385"/>
@@ -6093,17 +7936,17 @@
       <w:spacing w:after="0" w:line="240" w:lineRule="auto"/>
     </w:pPr>
   </w:style>
-  <w:style w:type="character" w:customStyle="1" w:styleId="a7">
-    <w:name w:val="页眉 字符"/>
-    <w:basedOn w:val="a0"/>
-    <w:link w:val="a6"/>
+  <w:style w:type="character" w:customStyle="1" w:styleId="HeaderChar">
+    <w:name w:val="Header Char"/>
+    <w:basedOn w:val="DefaultParagraphFont"/>
+    <w:link w:val="Header"/>
     <w:uiPriority w:val="99"/>
     <w:rsid w:val="00C77385"/>
   </w:style>
-  <w:style w:type="paragraph" w:styleId="a8">
+  <w:style w:type="paragraph" w:styleId="Footer">
     <w:name w:val="footer"/>
-    <w:basedOn w:val="a"/>
-    <w:link w:val="a9"/>
+    <w:basedOn w:val="Normal"/>
+    <w:link w:val="FooterChar"/>
     <w:uiPriority w:val="99"/>
     <w:unhideWhenUsed/>
     <w:rsid w:val="00C77385"/>
@@ -6115,10 +7958,10 @@
       <w:spacing w:after="0" w:line="240" w:lineRule="auto"/>
     </w:pPr>
   </w:style>
-  <w:style w:type="character" w:customStyle="1" w:styleId="a9">
-    <w:name w:val="页脚 字符"/>
-    <w:basedOn w:val="a0"/>
-    <w:link w:val="a8"/>
+  <w:style w:type="character" w:customStyle="1" w:styleId="FooterChar">
+    <w:name w:val="Footer Char"/>
+    <w:basedOn w:val="DefaultParagraphFont"/>
+    <w:link w:val="Footer"/>
     <w:uiPriority w:val="99"/>
     <w:rsid w:val="00C77385"/>
   </w:style>

</xml_diff>